<commit_message>
changement dans le rapport fait(mini-guide)
</commit_message>
<xml_diff>
--- a/rapport final.docx
+++ b/rapport final.docx
@@ -96,7 +96,7 @@
           </mc:Choice>
           <mc:Fallback>
             <w:pict>
-              <v:rect w14:anchorId="34FE934B" id="Rectangle 4" o:spid="_x0000_s1026" style="position:absolute;margin-left:-43.15pt;margin-top:-70.85pt;width:3.55pt;height:857.4pt;z-index:251681792;visibility:visible;mso-wrap-style:square;mso-width-percent:0;mso-height-percent:0;mso-wrap-distance-left:9pt;mso-wrap-distance-top:0;mso-wrap-distance-right:9pt;mso-wrap-distance-bottom:0;mso-position-horizontal:absolute;mso-position-horizontal-relative:text;mso-position-vertical:absolute;mso-position-vertical-relative:text;mso-width-percent:0;mso-height-percent:0;mso-width-relative:margin;mso-height-relative:margin;v-text-anchor:middle" o:gfxdata="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" fillcolor="#811515" stroked="f" strokeweight="1pt"/>
+              <v:rect w14:anchorId="0A859F52" id="Rectangle 4" o:spid="_x0000_s1026" style="position:absolute;margin-left:-43.15pt;margin-top:-70.85pt;width:3.55pt;height:857.4pt;z-index:251681792;visibility:visible;mso-wrap-style:square;mso-width-percent:0;mso-height-percent:0;mso-wrap-distance-left:9pt;mso-wrap-distance-top:0;mso-wrap-distance-right:9pt;mso-wrap-distance-bottom:0;mso-position-horizontal:absolute;mso-position-horizontal-relative:text;mso-position-vertical:absolute;mso-position-vertical-relative:text;mso-width-percent:0;mso-height-percent:0;mso-width-relative:margin;mso-height-relative:margin;v-text-anchor:middle" o:gfxdata="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" fillcolor="#811515" stroked="f" strokeweight="1pt"/>
             </w:pict>
           </mc:Fallback>
         </mc:AlternateContent>
@@ -181,7 +181,7 @@
           </mc:Choice>
           <mc:Fallback>
             <w:pict>
-              <v:rect w14:anchorId="6A13EB33" id="Rectangle 8" o:spid="_x0000_s1026" style="position:absolute;margin-left:-34.85pt;margin-top:-70.85pt;width:3.6pt;height:857.4pt;z-index:251683840;visibility:visible;mso-wrap-style:square;mso-width-percent:0;mso-height-percent:0;mso-wrap-distance-left:9pt;mso-wrap-distance-top:0;mso-wrap-distance-right:9pt;mso-wrap-distance-bottom:0;mso-position-horizontal:absolute;mso-position-horizontal-relative:text;mso-position-vertical:absolute;mso-position-vertical-relative:text;mso-width-percent:0;mso-height-percent:0;mso-width-relative:margin;mso-height-relative:margin;v-text-anchor:middle" o:gfxdata="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" fillcolor="#848484" stroked="f" strokeweight="1pt"/>
+              <v:rect w14:anchorId="48AF6E42" id="Rectangle 8" o:spid="_x0000_s1026" style="position:absolute;margin-left:-34.85pt;margin-top:-70.85pt;width:3.6pt;height:857.4pt;z-index:251683840;visibility:visible;mso-wrap-style:square;mso-width-percent:0;mso-height-percent:0;mso-wrap-distance-left:9pt;mso-wrap-distance-top:0;mso-wrap-distance-right:9pt;mso-wrap-distance-bottom:0;mso-position-horizontal:absolute;mso-position-horizontal-relative:text;mso-position-vertical:absolute;mso-position-vertical-relative:text;mso-width-percent:0;mso-height-percent:0;mso-width-relative:margin;mso-height-relative:margin;v-text-anchor:middle" o:gfxdata="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" fillcolor="#848484" stroked="f" strokeweight="1pt"/>
             </w:pict>
           </mc:Fallback>
         </mc:AlternateContent>
@@ -714,7 +714,7 @@
             </w:rPr>
             <w:fldChar w:fldCharType="separate"/>
           </w:r>
-          <w:hyperlink w:anchor="_Toc103528677" w:history="1">
+          <w:hyperlink w:anchor="_Toc103684909" w:history="1">
             <w:r>
               <w:rPr>
                 <w:rStyle w:val="Lienhypertexte"/>
@@ -741,7 +741,7 @@
                 <w:noProof/>
                 <w:webHidden/>
               </w:rPr>
-              <w:instrText xml:space="preserve"> PAGEREF _Toc103528677 \h </w:instrText>
+              <w:instrText xml:space="preserve"> PAGEREF _Toc103684909 \h </w:instrText>
             </w:r>
             <w:r>
               <w:rPr>
@@ -783,7 +783,7 @@
               <w:lang w:eastAsia="fr-BE"/>
             </w:rPr>
           </w:pPr>
-          <w:hyperlink w:anchor="_Toc103528678" w:history="1">
+          <w:hyperlink w:anchor="_Toc103684910" w:history="1">
             <w:r>
               <w:rPr>
                 <w:rStyle w:val="Lienhypertexte"/>
@@ -810,7 +810,7 @@
                 <w:noProof/>
                 <w:webHidden/>
               </w:rPr>
-              <w:instrText xml:space="preserve"> PAGEREF _Toc103528678 \h </w:instrText>
+              <w:instrText xml:space="preserve"> PAGEREF _Toc103684910 \h </w:instrText>
             </w:r>
             <w:r>
               <w:rPr>
@@ -852,7 +852,7 @@
               <w:lang w:eastAsia="fr-BE"/>
             </w:rPr>
           </w:pPr>
-          <w:hyperlink w:anchor="_Toc103528679" w:history="1">
+          <w:hyperlink w:anchor="_Toc103684911" w:history="1">
             <w:r>
               <w:rPr>
                 <w:rStyle w:val="Lienhypertexte"/>
@@ -879,7 +879,7 @@
                 <w:noProof/>
                 <w:webHidden/>
               </w:rPr>
-              <w:instrText xml:space="preserve"> PAGEREF _Toc103528679 \h </w:instrText>
+              <w:instrText xml:space="preserve"> PAGEREF _Toc103684911 \h </w:instrText>
             </w:r>
             <w:r>
               <w:rPr>
@@ -921,7 +921,7 @@
               <w:lang w:eastAsia="fr-BE"/>
             </w:rPr>
           </w:pPr>
-          <w:hyperlink w:anchor="_Toc103528680" w:history="1">
+          <w:hyperlink w:anchor="_Toc103684912" w:history="1">
             <w:r>
               <w:rPr>
                 <w:rStyle w:val="Lienhypertexte"/>
@@ -948,7 +948,7 @@
                 <w:noProof/>
                 <w:webHidden/>
               </w:rPr>
-              <w:instrText xml:space="preserve"> PAGEREF _Toc103528680 \h </w:instrText>
+              <w:instrText xml:space="preserve"> PAGEREF _Toc103684912 \h </w:instrText>
             </w:r>
             <w:r>
               <w:rPr>
@@ -990,7 +990,7 @@
               <w:lang w:eastAsia="fr-BE"/>
             </w:rPr>
           </w:pPr>
-          <w:hyperlink w:anchor="_Toc103528681" w:history="1">
+          <w:hyperlink w:anchor="_Toc103684913" w:history="1">
             <w:r>
               <w:rPr>
                 <w:rStyle w:val="Lienhypertexte"/>
@@ -1017,7 +1017,7 @@
                 <w:noProof/>
                 <w:webHidden/>
               </w:rPr>
-              <w:instrText xml:space="preserve"> PAGEREF _Toc103528681 \h </w:instrText>
+              <w:instrText xml:space="preserve"> PAGEREF _Toc103684913 \h </w:instrText>
             </w:r>
             <w:r>
               <w:rPr>
@@ -1059,7 +1059,7 @@
               <w:lang w:eastAsia="fr-BE"/>
             </w:rPr>
           </w:pPr>
-          <w:hyperlink w:anchor="_Toc103528682" w:history="1">
+          <w:hyperlink w:anchor="_Toc103684914" w:history="1">
             <w:r>
               <w:rPr>
                 <w:rStyle w:val="Lienhypertexte"/>
@@ -1086,7 +1086,7 @@
                 <w:noProof/>
                 <w:webHidden/>
               </w:rPr>
-              <w:instrText xml:space="preserve"> PAGEREF _Toc103528682 \h </w:instrText>
+              <w:instrText xml:space="preserve"> PAGEREF _Toc103684914 \h </w:instrText>
             </w:r>
             <w:r>
               <w:rPr>
@@ -1128,7 +1128,7 @@
               <w:lang w:eastAsia="fr-BE"/>
             </w:rPr>
           </w:pPr>
-          <w:hyperlink w:anchor="_Toc103528683" w:history="1">
+          <w:hyperlink w:anchor="_Toc103684915" w:history="1">
             <w:r>
               <w:rPr>
                 <w:rStyle w:val="Lienhypertexte"/>
@@ -1155,7 +1155,7 @@
                 <w:noProof/>
                 <w:webHidden/>
               </w:rPr>
-              <w:instrText xml:space="preserve"> PAGEREF _Toc103528683 \h </w:instrText>
+              <w:instrText xml:space="preserve"> PAGEREF _Toc103684915 \h </w:instrText>
             </w:r>
             <w:r>
               <w:rPr>
@@ -1197,7 +1197,7 @@
               <w:lang w:eastAsia="fr-BE"/>
             </w:rPr>
           </w:pPr>
-          <w:hyperlink w:anchor="_Toc103528684" w:history="1">
+          <w:hyperlink w:anchor="_Toc103684916" w:history="1">
             <w:r>
               <w:rPr>
                 <w:rStyle w:val="Lienhypertexte"/>
@@ -1224,7 +1224,7 @@
                 <w:noProof/>
                 <w:webHidden/>
               </w:rPr>
-              <w:instrText xml:space="preserve"> PAGEREF _Toc103528684 \h </w:instrText>
+              <w:instrText xml:space="preserve"> PAGEREF _Toc103684916 \h </w:instrText>
             </w:r>
             <w:r>
               <w:rPr>
@@ -1266,7 +1266,7 @@
               <w:lang w:eastAsia="fr-BE"/>
             </w:rPr>
           </w:pPr>
-          <w:hyperlink w:anchor="_Toc103528685" w:history="1">
+          <w:hyperlink w:anchor="_Toc103684917" w:history="1">
             <w:r>
               <w:rPr>
                 <w:rStyle w:val="Lienhypertexte"/>
@@ -1293,7 +1293,7 @@
                 <w:noProof/>
                 <w:webHidden/>
               </w:rPr>
-              <w:instrText xml:space="preserve"> PAGEREF _Toc103528685 \h </w:instrText>
+              <w:instrText xml:space="preserve"> PAGEREF _Toc103684917 \h </w:instrText>
             </w:r>
             <w:r>
               <w:rPr>
@@ -1335,7 +1335,7 @@
               <w:lang w:eastAsia="fr-BE"/>
             </w:rPr>
           </w:pPr>
-          <w:hyperlink w:anchor="_Toc103528686" w:history="1">
+          <w:hyperlink w:anchor="_Toc103684918" w:history="1">
             <w:r>
               <w:rPr>
                 <w:rStyle w:val="Lienhypertexte"/>
@@ -1362,7 +1362,7 @@
                 <w:noProof/>
                 <w:webHidden/>
               </w:rPr>
-              <w:instrText xml:space="preserve"> PAGEREF _Toc103528686 \h </w:instrText>
+              <w:instrText xml:space="preserve"> PAGEREF _Toc103684918 \h </w:instrText>
             </w:r>
             <w:r>
               <w:rPr>
@@ -1404,7 +1404,7 @@
               <w:lang w:eastAsia="fr-BE"/>
             </w:rPr>
           </w:pPr>
-          <w:hyperlink w:anchor="_Toc103528687" w:history="1">
+          <w:hyperlink w:anchor="_Toc103684919" w:history="1">
             <w:r>
               <w:rPr>
                 <w:rStyle w:val="Lienhypertexte"/>
@@ -1431,7 +1431,7 @@
                 <w:noProof/>
                 <w:webHidden/>
               </w:rPr>
-              <w:instrText xml:space="preserve"> PAGEREF _Toc103528687 \h </w:instrText>
+              <w:instrText xml:space="preserve"> PAGEREF _Toc103684919 \h </w:instrText>
             </w:r>
             <w:r>
               <w:rPr>
@@ -1473,7 +1473,7 @@
               <w:lang w:eastAsia="fr-BE"/>
             </w:rPr>
           </w:pPr>
-          <w:hyperlink w:anchor="_Toc103528688" w:history="1">
+          <w:hyperlink w:anchor="_Toc103684920" w:history="1">
             <w:r>
               <w:rPr>
                 <w:rStyle w:val="Lienhypertexte"/>
@@ -1500,7 +1500,7 @@
                 <w:noProof/>
                 <w:webHidden/>
               </w:rPr>
-              <w:instrText xml:space="preserve"> PAGEREF _Toc103528688 \h </w:instrText>
+              <w:instrText xml:space="preserve"> PAGEREF _Toc103684920 \h </w:instrText>
             </w:r>
             <w:r>
               <w:rPr>
@@ -1542,7 +1542,7 @@
               <w:lang w:eastAsia="fr-BE"/>
             </w:rPr>
           </w:pPr>
-          <w:hyperlink w:anchor="_Toc103528689" w:history="1">
+          <w:hyperlink w:anchor="_Toc103684921" w:history="1">
             <w:r>
               <w:rPr>
                 <w:rStyle w:val="Lienhypertexte"/>
@@ -1569,7 +1569,7 @@
                 <w:noProof/>
                 <w:webHidden/>
               </w:rPr>
-              <w:instrText xml:space="preserve"> PAGEREF _Toc103528689 \h </w:instrText>
+              <w:instrText xml:space="preserve"> PAGEREF _Toc103684921 \h </w:instrText>
             </w:r>
             <w:r>
               <w:rPr>
@@ -1611,7 +1611,7 @@
               <w:lang w:eastAsia="fr-BE"/>
             </w:rPr>
           </w:pPr>
-          <w:hyperlink w:anchor="_Toc103528690" w:history="1">
+          <w:hyperlink w:anchor="_Toc103684922" w:history="1">
             <w:r>
               <w:rPr>
                 <w:rStyle w:val="Lienhypertexte"/>
@@ -1638,7 +1638,7 @@
                 <w:noProof/>
                 <w:webHidden/>
               </w:rPr>
-              <w:instrText xml:space="preserve"> PAGEREF _Toc103528690 \h </w:instrText>
+              <w:instrText xml:space="preserve"> PAGEREF _Toc103684922 \h </w:instrText>
             </w:r>
             <w:r>
               <w:rPr>
@@ -1680,7 +1680,7 @@
               <w:lang w:eastAsia="fr-BE"/>
             </w:rPr>
           </w:pPr>
-          <w:hyperlink w:anchor="_Toc103528691" w:history="1">
+          <w:hyperlink w:anchor="_Toc103684923" w:history="1">
             <w:r>
               <w:rPr>
                 <w:rStyle w:val="Lienhypertexte"/>
@@ -1707,7 +1707,7 @@
                 <w:noProof/>
                 <w:webHidden/>
               </w:rPr>
-              <w:instrText xml:space="preserve"> PAGEREF _Toc103528691 \h </w:instrText>
+              <w:instrText xml:space="preserve"> PAGEREF _Toc103684923 \h </w:instrText>
             </w:r>
             <w:r>
               <w:rPr>
@@ -1749,7 +1749,7 @@
               <w:lang w:eastAsia="fr-BE"/>
             </w:rPr>
           </w:pPr>
-          <w:hyperlink w:anchor="_Toc103528692" w:history="1">
+          <w:hyperlink w:anchor="_Toc103684924" w:history="1">
             <w:r>
               <w:rPr>
                 <w:rStyle w:val="Lienhypertexte"/>
@@ -1776,7 +1776,7 @@
                 <w:noProof/>
                 <w:webHidden/>
               </w:rPr>
-              <w:instrText xml:space="preserve"> PAGEREF _Toc103528692 \h </w:instrText>
+              <w:instrText xml:space="preserve"> PAGEREF _Toc103684924 \h </w:instrText>
             </w:r>
             <w:r>
               <w:rPr>
@@ -1818,7 +1818,7 @@
               <w:lang w:eastAsia="fr-BE"/>
             </w:rPr>
           </w:pPr>
-          <w:hyperlink w:anchor="_Toc103528693" w:history="1">
+          <w:hyperlink w:anchor="_Toc103684925" w:history="1">
             <w:r>
               <w:rPr>
                 <w:rStyle w:val="Lienhypertexte"/>
@@ -1845,7 +1845,7 @@
                 <w:noProof/>
                 <w:webHidden/>
               </w:rPr>
-              <w:instrText xml:space="preserve"> PAGEREF _Toc103528693 \h </w:instrText>
+              <w:instrText xml:space="preserve"> PAGEREF _Toc103684925 \h </w:instrText>
             </w:r>
             <w:r>
               <w:rPr>
@@ -1865,7 +1865,7 @@
                 <w:noProof/>
                 <w:webHidden/>
               </w:rPr>
-              <w:t>11</w:t>
+              <w:t>12</w:t>
             </w:r>
             <w:r>
               <w:rPr>
@@ -1887,7 +1887,7 @@
               <w:lang w:eastAsia="fr-BE"/>
             </w:rPr>
           </w:pPr>
-          <w:hyperlink w:anchor="_Toc103528694" w:history="1">
+          <w:hyperlink w:anchor="_Toc103684926" w:history="1">
             <w:r>
               <w:rPr>
                 <w:rStyle w:val="Lienhypertexte"/>
@@ -1914,7 +1914,7 @@
                 <w:noProof/>
                 <w:webHidden/>
               </w:rPr>
-              <w:instrText xml:space="preserve"> PAGEREF _Toc103528694 \h </w:instrText>
+              <w:instrText xml:space="preserve"> PAGEREF _Toc103684926 \h </w:instrText>
             </w:r>
             <w:r>
               <w:rPr>
@@ -1956,7 +1956,7 @@
               <w:lang w:eastAsia="fr-BE"/>
             </w:rPr>
           </w:pPr>
-          <w:hyperlink w:anchor="_Toc103528695" w:history="1">
+          <w:hyperlink w:anchor="_Toc103684927" w:history="1">
             <w:r>
               <w:rPr>
                 <w:rStyle w:val="Lienhypertexte"/>
@@ -1983,7 +1983,7 @@
                 <w:noProof/>
                 <w:webHidden/>
               </w:rPr>
-              <w:instrText xml:space="preserve"> PAGEREF _Toc103528695 \h </w:instrText>
+              <w:instrText xml:space="preserve"> PAGEREF _Toc103684927 \h </w:instrText>
             </w:r>
             <w:r>
               <w:rPr>
@@ -2025,7 +2025,7 @@
               <w:lang w:eastAsia="fr-BE"/>
             </w:rPr>
           </w:pPr>
-          <w:hyperlink w:anchor="_Toc103528696" w:history="1">
+          <w:hyperlink w:anchor="_Toc103684928" w:history="1">
             <w:r>
               <w:rPr>
                 <w:rStyle w:val="Lienhypertexte"/>
@@ -2052,7 +2052,7 @@
                 <w:noProof/>
                 <w:webHidden/>
               </w:rPr>
-              <w:instrText xml:space="preserve"> PAGEREF _Toc103528696 \h </w:instrText>
+              <w:instrText xml:space="preserve"> PAGEREF _Toc103684928 \h </w:instrText>
             </w:r>
             <w:r>
               <w:rPr>
@@ -2094,7 +2094,7 @@
               <w:lang w:eastAsia="fr-BE"/>
             </w:rPr>
           </w:pPr>
-          <w:hyperlink w:anchor="_Toc103528697" w:history="1">
+          <w:hyperlink w:anchor="_Toc103684929" w:history="1">
             <w:r>
               <w:rPr>
                 <w:rStyle w:val="Lienhypertexte"/>
@@ -2121,7 +2121,7 @@
                 <w:noProof/>
                 <w:webHidden/>
               </w:rPr>
-              <w:instrText xml:space="preserve"> PAGEREF _Toc103528697 \h </w:instrText>
+              <w:instrText xml:space="preserve"> PAGEREF _Toc103684929 \h </w:instrText>
             </w:r>
             <w:r>
               <w:rPr>
@@ -2163,7 +2163,7 @@
               <w:lang w:eastAsia="fr-BE"/>
             </w:rPr>
           </w:pPr>
-          <w:hyperlink w:anchor="_Toc103528698" w:history="1">
+          <w:hyperlink w:anchor="_Toc103684930" w:history="1">
             <w:r>
               <w:rPr>
                 <w:rStyle w:val="Lienhypertexte"/>
@@ -2190,7 +2190,7 @@
                 <w:noProof/>
                 <w:webHidden/>
               </w:rPr>
-              <w:instrText xml:space="preserve"> PAGEREF _Toc103528698 \h </w:instrText>
+              <w:instrText xml:space="preserve"> PAGEREF _Toc103684930 \h </w:instrText>
             </w:r>
             <w:r>
               <w:rPr>
@@ -2232,7 +2232,7 @@
               <w:lang w:eastAsia="fr-BE"/>
             </w:rPr>
           </w:pPr>
-          <w:hyperlink w:anchor="_Toc103528699" w:history="1">
+          <w:hyperlink w:anchor="_Toc103684931" w:history="1">
             <w:r>
               <w:rPr>
                 <w:rStyle w:val="Lienhypertexte"/>
@@ -2259,7 +2259,7 @@
                 <w:noProof/>
                 <w:webHidden/>
               </w:rPr>
-              <w:instrText xml:space="preserve"> PAGEREF _Toc103528699 \h </w:instrText>
+              <w:instrText xml:space="preserve"> PAGEREF _Toc103684931 \h </w:instrText>
             </w:r>
             <w:r>
               <w:rPr>
@@ -2301,7 +2301,7 @@
               <w:lang w:eastAsia="fr-BE"/>
             </w:rPr>
           </w:pPr>
-          <w:hyperlink w:anchor="_Toc103528700" w:history="1">
+          <w:hyperlink w:anchor="_Toc103684932" w:history="1">
             <w:r>
               <w:rPr>
                 <w:rStyle w:val="Lienhypertexte"/>
@@ -2328,7 +2328,7 @@
                 <w:noProof/>
                 <w:webHidden/>
               </w:rPr>
-              <w:instrText xml:space="preserve"> PAGEREF _Toc103528700 \h </w:instrText>
+              <w:instrText xml:space="preserve"> PAGEREF _Toc103684932 \h </w:instrText>
             </w:r>
             <w:r>
               <w:rPr>
@@ -2370,7 +2370,7 @@
               <w:lang w:eastAsia="fr-BE"/>
             </w:rPr>
           </w:pPr>
-          <w:hyperlink w:anchor="_Toc103528701" w:history="1">
+          <w:hyperlink w:anchor="_Toc103684933" w:history="1">
             <w:r>
               <w:rPr>
                 <w:rStyle w:val="Lienhypertexte"/>
@@ -2397,7 +2397,7 @@
                 <w:noProof/>
                 <w:webHidden/>
               </w:rPr>
-              <w:instrText xml:space="preserve"> PAGEREF _Toc103528701 \h </w:instrText>
+              <w:instrText xml:space="preserve"> PAGEREF _Toc103684933 \h </w:instrText>
             </w:r>
             <w:r>
               <w:rPr>
@@ -2417,7 +2417,7 @@
                 <w:noProof/>
                 <w:webHidden/>
               </w:rPr>
-              <w:t>13</w:t>
+              <w:t>14</w:t>
             </w:r>
             <w:r>
               <w:rPr>
@@ -2439,7 +2439,7 @@
               <w:lang w:eastAsia="fr-BE"/>
             </w:rPr>
           </w:pPr>
-          <w:hyperlink w:anchor="_Toc103528702" w:history="1">
+          <w:hyperlink w:anchor="_Toc103684934" w:history="1">
             <w:r>
               <w:rPr>
                 <w:rStyle w:val="Lienhypertexte"/>
@@ -2466,7 +2466,7 @@
                 <w:noProof/>
                 <w:webHidden/>
               </w:rPr>
-              <w:instrText xml:space="preserve"> PAGEREF _Toc103528702 \h </w:instrText>
+              <w:instrText xml:space="preserve"> PAGEREF _Toc103684934 \h </w:instrText>
             </w:r>
             <w:r>
               <w:rPr>
@@ -2508,7 +2508,7 @@
               <w:lang w:eastAsia="fr-BE"/>
             </w:rPr>
           </w:pPr>
-          <w:hyperlink w:anchor="_Toc103528703" w:history="1">
+          <w:hyperlink w:anchor="_Toc103684935" w:history="1">
             <w:r>
               <w:rPr>
                 <w:rStyle w:val="Lienhypertexte"/>
@@ -2535,7 +2535,7 @@
                 <w:noProof/>
                 <w:webHidden/>
               </w:rPr>
-              <w:instrText xml:space="preserve"> PAGEREF _Toc103528703 \h </w:instrText>
+              <w:instrText xml:space="preserve"> PAGEREF _Toc103684935 \h </w:instrText>
             </w:r>
             <w:r>
               <w:rPr>
@@ -2577,7 +2577,7 @@
               <w:lang w:eastAsia="fr-BE"/>
             </w:rPr>
           </w:pPr>
-          <w:hyperlink w:anchor="_Toc103528704" w:history="1">
+          <w:hyperlink w:anchor="_Toc103684936" w:history="1">
             <w:r>
               <w:rPr>
                 <w:rStyle w:val="Lienhypertexte"/>
@@ -2604,7 +2604,7 @@
                 <w:noProof/>
                 <w:webHidden/>
               </w:rPr>
-              <w:instrText xml:space="preserve"> PAGEREF _Toc103528704 \h </w:instrText>
+              <w:instrText xml:space="preserve"> PAGEREF _Toc103684936 \h </w:instrText>
             </w:r>
             <w:r>
               <w:rPr>
@@ -2646,7 +2646,7 @@
               <w:lang w:eastAsia="fr-BE"/>
             </w:rPr>
           </w:pPr>
-          <w:hyperlink w:anchor="_Toc103528705" w:history="1">
+          <w:hyperlink w:anchor="_Toc103684937" w:history="1">
             <w:r>
               <w:rPr>
                 <w:rStyle w:val="Lienhypertexte"/>
@@ -2673,7 +2673,7 @@
                 <w:noProof/>
                 <w:webHidden/>
               </w:rPr>
-              <w:instrText xml:space="preserve"> PAGEREF _Toc103528705 \h </w:instrText>
+              <w:instrText xml:space="preserve"> PAGEREF _Toc103684937 \h </w:instrText>
             </w:r>
             <w:r>
               <w:rPr>
@@ -2693,7 +2693,7 @@
                 <w:noProof/>
                 <w:webHidden/>
               </w:rPr>
-              <w:t>14</w:t>
+              <w:t>15</w:t>
             </w:r>
             <w:r>
               <w:rPr>
@@ -2715,7 +2715,7 @@
               <w:lang w:eastAsia="fr-BE"/>
             </w:rPr>
           </w:pPr>
-          <w:hyperlink w:anchor="_Toc103528706" w:history="1">
+          <w:hyperlink w:anchor="_Toc103684938" w:history="1">
             <w:r>
               <w:rPr>
                 <w:rStyle w:val="Lienhypertexte"/>
@@ -2742,7 +2742,7 @@
                 <w:noProof/>
                 <w:webHidden/>
               </w:rPr>
-              <w:instrText xml:space="preserve"> PAGEREF _Toc103528706 \h </w:instrText>
+              <w:instrText xml:space="preserve"> PAGEREF _Toc103684938 \h </w:instrText>
             </w:r>
             <w:r>
               <w:rPr>
@@ -2784,7 +2784,7 @@
               <w:lang w:eastAsia="fr-BE"/>
             </w:rPr>
           </w:pPr>
-          <w:hyperlink w:anchor="_Toc103528707" w:history="1">
+          <w:hyperlink w:anchor="_Toc103684939" w:history="1">
             <w:r>
               <w:rPr>
                 <w:rStyle w:val="Lienhypertexte"/>
@@ -2811,7 +2811,7 @@
                 <w:noProof/>
                 <w:webHidden/>
               </w:rPr>
-              <w:instrText xml:space="preserve"> PAGEREF _Toc103528707 \h </w:instrText>
+              <w:instrText xml:space="preserve"> PAGEREF _Toc103684939 \h </w:instrText>
             </w:r>
             <w:r>
               <w:rPr>
@@ -2853,7 +2853,7 @@
               <w:lang w:eastAsia="fr-BE"/>
             </w:rPr>
           </w:pPr>
-          <w:hyperlink w:anchor="_Toc103528708" w:history="1">
+          <w:hyperlink w:anchor="_Toc103684940" w:history="1">
             <w:r>
               <w:rPr>
                 <w:rStyle w:val="Lienhypertexte"/>
@@ -2880,7 +2880,7 @@
                 <w:noProof/>
                 <w:webHidden/>
               </w:rPr>
-              <w:instrText xml:space="preserve"> PAGEREF _Toc103528708 \h </w:instrText>
+              <w:instrText xml:space="preserve"> PAGEREF _Toc103684940 \h </w:instrText>
             </w:r>
             <w:r>
               <w:rPr>
@@ -2922,7 +2922,7 @@
               <w:lang w:eastAsia="fr-BE"/>
             </w:rPr>
           </w:pPr>
-          <w:hyperlink w:anchor="_Toc103528709" w:history="1">
+          <w:hyperlink w:anchor="_Toc103684941" w:history="1">
             <w:r>
               <w:rPr>
                 <w:rStyle w:val="Lienhypertexte"/>
@@ -2949,7 +2949,7 @@
                 <w:noProof/>
                 <w:webHidden/>
               </w:rPr>
-              <w:instrText xml:space="preserve"> PAGEREF _Toc103528709 \h </w:instrText>
+              <w:instrText xml:space="preserve"> PAGEREF _Toc103684941 \h </w:instrText>
             </w:r>
             <w:r>
               <w:rPr>
@@ -2991,7 +2991,7 @@
               <w:lang w:eastAsia="fr-BE"/>
             </w:rPr>
           </w:pPr>
-          <w:hyperlink w:anchor="_Toc103528710" w:history="1">
+          <w:hyperlink w:anchor="_Toc103684942" w:history="1">
             <w:r>
               <w:rPr>
                 <w:rStyle w:val="Lienhypertexte"/>
@@ -3018,7 +3018,7 @@
                 <w:noProof/>
                 <w:webHidden/>
               </w:rPr>
-              <w:instrText xml:space="preserve"> PAGEREF _Toc103528710 \h </w:instrText>
+              <w:instrText xml:space="preserve"> PAGEREF _Toc103684942 \h </w:instrText>
             </w:r>
             <w:r>
               <w:rPr>
@@ -3092,7 +3092,7 @@
       <w:pPr>
         <w:pStyle w:val="Titre1"/>
       </w:pPr>
-      <w:bookmarkStart w:id="0" w:name="_Toc103528677"/>
+      <w:bookmarkStart w:id="0" w:name="_Toc103684909"/>
       <w:r>
         <w:t>1</w:t>
       </w:r>
@@ -3109,7 +3109,7 @@
       <w:pPr>
         <w:pStyle w:val="Titre3"/>
       </w:pPr>
-      <w:bookmarkStart w:id="1" w:name="_Toc103528678"/>
+      <w:bookmarkStart w:id="1" w:name="_Toc103684910"/>
       <w:r>
         <w:t>Présentation du jeu</w:t>
       </w:r>
@@ -3684,7 +3684,7 @@
       <w:pPr>
         <w:pStyle w:val="Titre3"/>
       </w:pPr>
-      <w:bookmarkStart w:id="2" w:name="_Toc103528679"/>
+      <w:bookmarkStart w:id="2" w:name="_Toc103684911"/>
       <w:r>
         <w:lastRenderedPageBreak/>
         <w:t>Répartition des tâches</w:t>
@@ -3864,7 +3864,7 @@
       <w:pPr>
         <w:pStyle w:val="Titre1"/>
       </w:pPr>
-      <w:bookmarkStart w:id="3" w:name="_Toc103528680"/>
+      <w:bookmarkStart w:id="3" w:name="_Toc103684912"/>
       <w:r>
         <w:t>2</w:t>
       </w:r>
@@ -4020,7 +4020,7 @@
       <w:pPr>
         <w:pStyle w:val="Titre2"/>
       </w:pPr>
-      <w:bookmarkStart w:id="4" w:name="_Toc103528681"/>
+      <w:bookmarkStart w:id="4" w:name="_Toc103684913"/>
       <w:r>
         <w:t>2.1</w:t>
       </w:r>
@@ -4101,7 +4101,7 @@
       <w:pPr>
         <w:pStyle w:val="Titre3"/>
       </w:pPr>
-      <w:bookmarkStart w:id="5" w:name="_Toc103528682"/>
+      <w:bookmarkStart w:id="5" w:name="_Toc103684914"/>
       <w:r>
         <w:t>Fonctionnalités de bases</w:t>
       </w:r>
@@ -4399,7 +4399,25 @@
           <w:sz w:val="24"/>
           <w:szCs w:val="24"/>
         </w:rPr>
-        <w:t xml:space="preserve">0 et 3 représentant la direction initiale de </w:t>
+        <w:t xml:space="preserve">0 et 3 </w:t>
+      </w:r>
+      <w:proofErr w:type="gramStart"/>
+      <w:r>
+        <w:rPr>
+          <w:rFonts w:ascii="Arial" w:hAnsi="Arial" w:cs="Arial"/>
+          <w:sz w:val="24"/>
+          <w:szCs w:val="24"/>
+        </w:rPr>
+        <w:t>représentant</w:t>
+      </w:r>
+      <w:proofErr w:type="gramEnd"/>
+      <w:r>
+        <w:rPr>
+          <w:rFonts w:ascii="Arial" w:hAnsi="Arial" w:cs="Arial"/>
+          <w:sz w:val="24"/>
+          <w:szCs w:val="24"/>
+        </w:rPr>
+        <w:t xml:space="preserve"> la direction initiale de </w:t>
       </w:r>
       <w:r>
         <w:rPr>
@@ -4987,13 +5005,23 @@
         </w:rPr>
         <w:t xml:space="preserve"> ces fichiers se trouvent dans le répertoire « </w:t>
       </w:r>
-      <w:r>
-        <w:rPr>
-          <w:rFonts w:ascii="Arial" w:hAnsi="Arial" w:cs="Arial"/>
-          <w:sz w:val="24"/>
-          <w:szCs w:val="24"/>
-        </w:rPr>
-        <w:t xml:space="preserve">default» et </w:t>
+      <w:proofErr w:type="gramStart"/>
+      <w:r>
+        <w:rPr>
+          <w:rFonts w:ascii="Arial" w:hAnsi="Arial" w:cs="Arial"/>
+          <w:sz w:val="24"/>
+          <w:szCs w:val="24"/>
+        </w:rPr>
+        <w:t>default»</w:t>
+      </w:r>
+      <w:proofErr w:type="gramEnd"/>
+      <w:r>
+        <w:rPr>
+          <w:rFonts w:ascii="Arial" w:hAnsi="Arial" w:cs="Arial"/>
+          <w:sz w:val="24"/>
+          <w:szCs w:val="24"/>
+        </w:rPr>
+        <w:t xml:space="preserve"> et </w:t>
       </w:r>
       <w:proofErr w:type="spellStart"/>
       <w:r>
@@ -5227,6 +5255,7 @@
         <w:t>de l’objet dans le tableau et ses coordonnées (</w:t>
       </w:r>
       <w:proofErr w:type="spellStart"/>
+      <w:proofErr w:type="gramStart"/>
       <w:r>
         <w:rPr>
           <w:rFonts w:ascii="Arial" w:hAnsi="Arial" w:cs="Arial"/>
@@ -5236,6 +5265,7 @@
         <w:t>x,y</w:t>
       </w:r>
       <w:proofErr w:type="spellEnd"/>
+      <w:proofErr w:type="gramEnd"/>
       <w:r>
         <w:rPr>
           <w:rFonts w:ascii="Arial" w:hAnsi="Arial" w:cs="Arial"/>
@@ -5613,7 +5643,7 @@
       <w:pPr>
         <w:pStyle w:val="Titre3"/>
       </w:pPr>
-      <w:bookmarkStart w:id="6" w:name="_Toc103528683"/>
+      <w:bookmarkStart w:id="6" w:name="_Toc103684915"/>
       <w:r>
         <w:t>Principes OO utilisés</w:t>
       </w:r>
@@ -6589,7 +6619,7 @@
       <w:r>
         <w:tab/>
       </w:r>
-      <w:bookmarkStart w:id="7" w:name="_Toc103528684"/>
+      <w:bookmarkStart w:id="7" w:name="_Toc103684916"/>
       <w:r>
         <w:rPr>
           <w:rStyle w:val="Titre4Car"/>
@@ -8084,6 +8114,9 @@
     <w:p/>
     <w:p>
       <w:r>
+        <w:rPr>
+          <w:noProof/>
+        </w:rPr>
         <w:drawing>
           <wp:inline distT="0" distB="0" distL="0" distR="0" wp14:anchorId="4416D27F" wp14:editId="38AB4D80">
             <wp:extent cx="5760720" cy="2331085"/>
@@ -8281,7 +8314,7 @@
       <w:pPr>
         <w:pStyle w:val="Titre3"/>
       </w:pPr>
-      <w:bookmarkStart w:id="8" w:name="_Toc103528685"/>
+      <w:bookmarkStart w:id="8" w:name="_Toc103684917"/>
       <w:r>
         <w:t>Structure de données utilisées</w:t>
       </w:r>
@@ -8347,7 +8380,16 @@
           <w:sz w:val="24"/>
           <w:szCs w:val="24"/>
         </w:rPr>
-        <w:t>tableaux dynamiques) et les dictionnaires</w:t>
+        <w:t xml:space="preserve">tableaux dynamiques) et les </w:t>
+      </w:r>
+      <w:proofErr w:type="gramStart"/>
+      <w:r>
+        <w:rPr>
+          <w:rFonts w:ascii="Arial" w:hAnsi="Arial" w:cs="Arial"/>
+          <w:sz w:val="24"/>
+          <w:szCs w:val="24"/>
+        </w:rPr>
+        <w:t>dictionnaires</w:t>
       </w:r>
       <w:r>
         <w:rPr>
@@ -8358,6 +8400,7 @@
         <w:t>(</w:t>
       </w:r>
       <w:proofErr w:type="spellStart"/>
+      <w:proofErr w:type="gramEnd"/>
       <w:r>
         <w:rPr>
           <w:rFonts w:ascii="Arial" w:hAnsi="Arial" w:cs="Arial"/>
@@ -8566,7 +8609,7 @@
       <w:pPr>
         <w:pStyle w:val="Titre3"/>
       </w:pPr>
-      <w:bookmarkStart w:id="9" w:name="_Toc103528686"/>
+      <w:bookmarkStart w:id="9" w:name="_Toc103684918"/>
       <w:r>
         <w:t>Complexité globale</w:t>
       </w:r>
@@ -8694,7 +8737,25 @@
           <w:sz w:val="24"/>
           <w:szCs w:val="24"/>
         </w:rPr>
-        <w:t>(seul l’input change)</w:t>
+        <w:t>(</w:t>
+      </w:r>
+      <w:proofErr w:type="gramStart"/>
+      <w:r>
+        <w:rPr>
+          <w:rFonts w:ascii="Arial" w:hAnsi="Arial" w:cs="Arial"/>
+          <w:sz w:val="24"/>
+          <w:szCs w:val="24"/>
+        </w:rPr>
+        <w:t>seul</w:t>
+      </w:r>
+      <w:proofErr w:type="gramEnd"/>
+      <w:r>
+        <w:rPr>
+          <w:rFonts w:ascii="Arial" w:hAnsi="Arial" w:cs="Arial"/>
+          <w:sz w:val="24"/>
+          <w:szCs w:val="24"/>
+        </w:rPr>
+        <w:t xml:space="preserve"> l’input change)</w:t>
       </w:r>
     </w:p>
     <w:p>
@@ -8802,6 +8863,7 @@
         <w:tab/>
       </w:r>
       <w:proofErr w:type="spellStart"/>
+      <w:proofErr w:type="gramStart"/>
       <w:r>
         <w:rPr>
           <w:rFonts w:ascii="Arial" w:hAnsi="Arial" w:cs="Arial"/>
@@ -8815,7 +8877,15 @@
           <w:rFonts w:ascii="Arial" w:hAnsi="Arial" w:cs="Arial"/>
           <w:lang w:val="en-US"/>
         </w:rPr>
-        <w:t>() T(n*2)</w:t>
+        <w:t>(</w:t>
+      </w:r>
+      <w:proofErr w:type="gramEnd"/>
+      <w:r>
+        <w:rPr>
+          <w:rFonts w:ascii="Arial" w:hAnsi="Arial" w:cs="Arial"/>
+          <w:lang w:val="en-US"/>
+        </w:rPr>
+        <w:t>) T(n*2)</w:t>
       </w:r>
     </w:p>
     <w:p>
@@ -8836,6 +8906,7 @@
         <w:tab/>
       </w:r>
       <w:proofErr w:type="spellStart"/>
+      <w:proofErr w:type="gramStart"/>
       <w:r>
         <w:rPr>
           <w:rFonts w:ascii="Arial" w:hAnsi="Arial" w:cs="Arial"/>
@@ -8849,7 +8920,15 @@
           <w:rFonts w:ascii="Arial" w:hAnsi="Arial" w:cs="Arial"/>
           <w:lang w:val="en-US"/>
         </w:rPr>
-        <w:t>() T(n*2)</w:t>
+        <w:t>(</w:t>
+      </w:r>
+      <w:proofErr w:type="gramEnd"/>
+      <w:r>
+        <w:rPr>
+          <w:rFonts w:ascii="Arial" w:hAnsi="Arial" w:cs="Arial"/>
+          <w:lang w:val="en-US"/>
+        </w:rPr>
+        <w:t>) T(n*2)</w:t>
       </w:r>
     </w:p>
     <w:p>
@@ -8870,6 +8949,7 @@
         <w:tab/>
       </w:r>
       <w:proofErr w:type="spellStart"/>
+      <w:proofErr w:type="gramStart"/>
       <w:r>
         <w:rPr>
           <w:rFonts w:ascii="Arial" w:hAnsi="Arial" w:cs="Arial"/>
@@ -8883,7 +8963,15 @@
           <w:rFonts w:ascii="Arial" w:hAnsi="Arial" w:cs="Arial"/>
           <w:lang w:val="en-US"/>
         </w:rPr>
-        <w:t>()  T(n*2)</w:t>
+        <w:t>(</w:t>
+      </w:r>
+      <w:proofErr w:type="gramEnd"/>
+      <w:r>
+        <w:rPr>
+          <w:rFonts w:ascii="Arial" w:hAnsi="Arial" w:cs="Arial"/>
+          <w:lang w:val="en-US"/>
+        </w:rPr>
+        <w:t>)  T(n*2)</w:t>
       </w:r>
     </w:p>
     <w:p>
@@ -8918,6 +9006,7 @@
         <w:t>(</w:t>
       </w:r>
       <w:proofErr w:type="spellStart"/>
+      <w:proofErr w:type="gramStart"/>
       <w:r>
         <w:rPr>
           <w:rFonts w:ascii="Arial" w:hAnsi="Arial" w:cs="Arial"/>
@@ -8931,7 +9020,15 @@
           <w:rFonts w:ascii="Arial" w:hAnsi="Arial" w:cs="Arial"/>
           <w:lang w:val="en-US"/>
         </w:rPr>
-        <w:t>()) T(n)</w:t>
+        <w:t>(</w:t>
+      </w:r>
+      <w:proofErr w:type="gramEnd"/>
+      <w:r>
+        <w:rPr>
+          <w:rFonts w:ascii="Arial" w:hAnsi="Arial" w:cs="Arial"/>
+          <w:lang w:val="en-US"/>
+        </w:rPr>
+        <w:t>)) T(n)</w:t>
       </w:r>
     </w:p>
     <w:p>
@@ -8970,7 +9067,23 @@
           <w:rFonts w:ascii="Arial" w:hAnsi="Arial" w:cs="Arial"/>
           <w:lang w:val="en-US"/>
         </w:rPr>
-        <w:t>) T(1)</w:t>
+        <w:t xml:space="preserve">) </w:t>
+      </w:r>
+      <w:proofErr w:type="gramStart"/>
+      <w:r>
+        <w:rPr>
+          <w:rFonts w:ascii="Arial" w:hAnsi="Arial" w:cs="Arial"/>
+          <w:lang w:val="en-US"/>
+        </w:rPr>
+        <w:t>T(</w:t>
+      </w:r>
+      <w:proofErr w:type="gramEnd"/>
+      <w:r>
+        <w:rPr>
+          <w:rFonts w:ascii="Arial" w:hAnsi="Arial" w:cs="Arial"/>
+          <w:lang w:val="en-US"/>
+        </w:rPr>
+        <w:t>1)</w:t>
       </w:r>
     </w:p>
     <w:p>
@@ -9032,7 +9145,23 @@
           <w:rFonts w:ascii="Arial" w:hAnsi="Arial" w:cs="Arial"/>
           <w:lang w:val="en-US"/>
         </w:rPr>
-        <w:t xml:space="preserve"> = 0 ; </w:t>
+        <w:t xml:space="preserve"> = </w:t>
+      </w:r>
+      <w:proofErr w:type="gramStart"/>
+      <w:r>
+        <w:rPr>
+          <w:rFonts w:ascii="Arial" w:hAnsi="Arial" w:cs="Arial"/>
+          <w:lang w:val="en-US"/>
+        </w:rPr>
+        <w:t>0 ;</w:t>
+      </w:r>
+      <w:proofErr w:type="gramEnd"/>
+      <w:r>
+        <w:rPr>
+          <w:rFonts w:ascii="Arial" w:hAnsi="Arial" w:cs="Arial"/>
+          <w:lang w:val="en-US"/>
+        </w:rPr>
+        <w:t xml:space="preserve"> </w:t>
       </w:r>
       <w:proofErr w:type="spellStart"/>
       <w:r>
@@ -9133,7 +9262,23 @@
           <w:rFonts w:ascii="Arial" w:hAnsi="Arial" w:cs="Arial"/>
           <w:lang w:val="en-US"/>
         </w:rPr>
-        <w:t xml:space="preserve">int j = 0 ; j &lt;= </w:t>
+        <w:t xml:space="preserve">int j = </w:t>
+      </w:r>
+      <w:proofErr w:type="gramStart"/>
+      <w:r>
+        <w:rPr>
+          <w:rFonts w:ascii="Arial" w:hAnsi="Arial" w:cs="Arial"/>
+          <w:lang w:val="en-US"/>
+        </w:rPr>
+        <w:t>0 ;</w:t>
+      </w:r>
+      <w:proofErr w:type="gramEnd"/>
+      <w:r>
+        <w:rPr>
+          <w:rFonts w:ascii="Arial" w:hAnsi="Arial" w:cs="Arial"/>
+          <w:lang w:val="en-US"/>
+        </w:rPr>
+        <w:t xml:space="preserve"> j &lt;= </w:t>
       </w:r>
       <w:proofErr w:type="spellStart"/>
       <w:r>
@@ -9244,6 +9389,7 @@
         <w:t>(</w:t>
       </w:r>
       <w:proofErr w:type="spellStart"/>
+      <w:proofErr w:type="gramStart"/>
       <w:r>
         <w:rPr>
           <w:rFonts w:ascii="Arial" w:hAnsi="Arial" w:cs="Arial"/>
@@ -9252,6 +9398,7 @@
         <w:t>this.getClass</w:t>
       </w:r>
       <w:proofErr w:type="spellEnd"/>
+      <w:proofErr w:type="gramEnd"/>
       <w:r>
         <w:rPr>
           <w:rFonts w:ascii="Arial" w:hAnsi="Arial" w:cs="Arial"/>
@@ -9413,7 +9560,23 @@
           <w:rFonts w:ascii="Arial" w:hAnsi="Arial" w:cs="Arial"/>
           <w:lang w:val="en-US"/>
         </w:rPr>
-        <w:t>][j] T(1)</w:t>
+        <w:t xml:space="preserve">][j] </w:t>
+      </w:r>
+      <w:proofErr w:type="gramStart"/>
+      <w:r>
+        <w:rPr>
+          <w:rFonts w:ascii="Arial" w:hAnsi="Arial" w:cs="Arial"/>
+          <w:lang w:val="en-US"/>
+        </w:rPr>
+        <w:t>T(</w:t>
+      </w:r>
+      <w:proofErr w:type="gramEnd"/>
+      <w:r>
+        <w:rPr>
+          <w:rFonts w:ascii="Arial" w:hAnsi="Arial" w:cs="Arial"/>
+          <w:lang w:val="en-US"/>
+        </w:rPr>
+        <w:t>1)</w:t>
       </w:r>
     </w:p>
     <w:p>
@@ -9497,6 +9660,7 @@
         <w:t>(</w:t>
       </w:r>
       <w:proofErr w:type="spellStart"/>
+      <w:proofErr w:type="gramStart"/>
       <w:r>
         <w:rPr>
           <w:rFonts w:ascii="Arial" w:hAnsi="Arial" w:cs="Arial"/>
@@ -9510,7 +9674,15 @@
           <w:rFonts w:ascii="Arial" w:hAnsi="Arial" w:cs="Arial"/>
           <w:lang w:val="en-US"/>
         </w:rPr>
-        <w:t>()) T(1)</w:t>
+        <w:t>(</w:t>
+      </w:r>
+      <w:proofErr w:type="gramEnd"/>
+      <w:r>
+        <w:rPr>
+          <w:rFonts w:ascii="Arial" w:hAnsi="Arial" w:cs="Arial"/>
+          <w:lang w:val="en-US"/>
+        </w:rPr>
+        <w:t>)) T(1)</w:t>
       </w:r>
     </w:p>
     <w:p>
@@ -9586,7 +9758,23 @@
           <w:rFonts w:ascii="Arial" w:hAnsi="Arial" w:cs="Arial"/>
           <w:lang w:val="en-US"/>
         </w:rPr>
-        <w:t>() T(1)</w:t>
+        <w:t xml:space="preserve">() </w:t>
+      </w:r>
+      <w:proofErr w:type="gramStart"/>
+      <w:r>
+        <w:rPr>
+          <w:rFonts w:ascii="Arial" w:hAnsi="Arial" w:cs="Arial"/>
+          <w:lang w:val="en-US"/>
+        </w:rPr>
+        <w:t>T(</w:t>
+      </w:r>
+      <w:proofErr w:type="gramEnd"/>
+      <w:r>
+        <w:rPr>
+          <w:rFonts w:ascii="Arial" w:hAnsi="Arial" w:cs="Arial"/>
+          <w:lang w:val="en-US"/>
+        </w:rPr>
+        <w:t>1)</w:t>
       </w:r>
     </w:p>
     <w:p>
@@ -9643,6 +9831,7 @@
         <w:t>Else if(</w:t>
       </w:r>
       <w:proofErr w:type="spellStart"/>
+      <w:proofErr w:type="gramStart"/>
       <w:r>
         <w:rPr>
           <w:rFonts w:ascii="Arial" w:hAnsi="Arial" w:cs="Arial"/>
@@ -9656,7 +9845,15 @@
           <w:rFonts w:ascii="Arial" w:hAnsi="Arial" w:cs="Arial"/>
           <w:lang w:val="en-US"/>
         </w:rPr>
-        <w:t>()) T(1)</w:t>
+        <w:t>(</w:t>
+      </w:r>
+      <w:proofErr w:type="gramEnd"/>
+      <w:r>
+        <w:rPr>
+          <w:rFonts w:ascii="Arial" w:hAnsi="Arial" w:cs="Arial"/>
+          <w:lang w:val="en-US"/>
+        </w:rPr>
+        <w:t>)) T(1)</w:t>
       </w:r>
     </w:p>
     <w:p>
@@ -9789,6 +9986,7 @@
         <w:t>If(</w:t>
       </w:r>
       <w:proofErr w:type="spellStart"/>
+      <w:proofErr w:type="gramStart"/>
       <w:r>
         <w:rPr>
           <w:rFonts w:ascii="Arial" w:hAnsi="Arial" w:cs="Arial"/>
@@ -9802,7 +10000,15 @@
           <w:rFonts w:ascii="Arial" w:hAnsi="Arial" w:cs="Arial"/>
           <w:lang w:val="en-US"/>
         </w:rPr>
-        <w:t>()) T(n)</w:t>
+        <w:t>(</w:t>
+      </w:r>
+      <w:proofErr w:type="gramEnd"/>
+      <w:r>
+        <w:rPr>
+          <w:rFonts w:ascii="Arial" w:hAnsi="Arial" w:cs="Arial"/>
+          <w:lang w:val="en-US"/>
+        </w:rPr>
+        <w:t>)) T(n)</w:t>
       </w:r>
     </w:p>
     <w:p>
@@ -9871,7 +10077,23 @@
           <w:rFonts w:ascii="Arial" w:hAnsi="Arial" w:cs="Arial"/>
           <w:lang w:val="en-US"/>
         </w:rPr>
-        <w:t xml:space="preserve"> = true T(1)</w:t>
+        <w:t xml:space="preserve"> = true </w:t>
+      </w:r>
+      <w:proofErr w:type="gramStart"/>
+      <w:r>
+        <w:rPr>
+          <w:rFonts w:ascii="Arial" w:hAnsi="Arial" w:cs="Arial"/>
+          <w:lang w:val="en-US"/>
+        </w:rPr>
+        <w:t>T(</w:t>
+      </w:r>
+      <w:proofErr w:type="gramEnd"/>
+      <w:r>
+        <w:rPr>
+          <w:rFonts w:ascii="Arial" w:hAnsi="Arial" w:cs="Arial"/>
+          <w:lang w:val="en-US"/>
+        </w:rPr>
+        <w:t>1)</w:t>
       </w:r>
     </w:p>
     <w:p>
@@ -9904,11 +10126,19 @@
         </w:rPr>
         <w:tab/>
       </w:r>
-      <w:r>
-        <w:rPr>
-          <w:rFonts w:ascii="Arial" w:hAnsi="Arial" w:cs="Arial"/>
-        </w:rPr>
-        <w:t>break T(1)</w:t>
+      <w:proofErr w:type="gramStart"/>
+      <w:r>
+        <w:rPr>
+          <w:rFonts w:ascii="Arial" w:hAnsi="Arial" w:cs="Arial"/>
+        </w:rPr>
+        <w:t>break</w:t>
+      </w:r>
+      <w:proofErr w:type="gramEnd"/>
+      <w:r>
+        <w:rPr>
+          <w:rFonts w:ascii="Arial" w:hAnsi="Arial" w:cs="Arial"/>
+        </w:rPr>
+        <w:t xml:space="preserve"> T(1)</w:t>
       </w:r>
     </w:p>
     <w:p>
@@ -9957,6 +10187,7 @@
         <w:tab/>
       </w:r>
       <w:proofErr w:type="spellStart"/>
+      <w:proofErr w:type="gramStart"/>
       <w:r>
         <w:rPr>
           <w:rFonts w:ascii="Arial" w:hAnsi="Arial" w:cs="Arial"/>
@@ -9968,7 +10199,14 @@
         <w:rPr>
           <w:rFonts w:ascii="Arial" w:hAnsi="Arial" w:cs="Arial"/>
         </w:rPr>
-        <w:t>()  T(n*2)</w:t>
+        <w:t>(</w:t>
+      </w:r>
+      <w:proofErr w:type="gramEnd"/>
+      <w:r>
+        <w:rPr>
+          <w:rFonts w:ascii="Arial" w:hAnsi="Arial" w:cs="Arial"/>
+        </w:rPr>
+        <w:t>)  T(n*2)</w:t>
       </w:r>
     </w:p>
     <w:p>
@@ -9992,24 +10230,60 @@
           <w:sz w:val="24"/>
           <w:szCs w:val="24"/>
         </w:rPr>
-        <w:t>Nous avons donc T(n*2 + n *2 + n* 2 + n + n x n x (1 + 1 + n + n + 1)).</w:t>
-      </w:r>
-    </w:p>
-    <w:p>
-      <w:pPr>
-        <w:rPr>
-          <w:rFonts w:ascii="Arial" w:hAnsi="Arial" w:cs="Arial"/>
-          <w:sz w:val="24"/>
-          <w:szCs w:val="24"/>
-        </w:rPr>
-      </w:pPr>
-      <w:r>
-        <w:rPr>
-          <w:rFonts w:ascii="Arial" w:hAnsi="Arial" w:cs="Arial"/>
-          <w:sz w:val="24"/>
-          <w:szCs w:val="24"/>
-        </w:rPr>
-        <w:t>Après simplification, nous avons un temps en T(6n*2 + 2n*3 + n).</w:t>
+        <w:t xml:space="preserve">Nous avons donc </w:t>
+      </w:r>
+      <w:proofErr w:type="gramStart"/>
+      <w:r>
+        <w:rPr>
+          <w:rFonts w:ascii="Arial" w:hAnsi="Arial" w:cs="Arial"/>
+          <w:sz w:val="24"/>
+          <w:szCs w:val="24"/>
+        </w:rPr>
+        <w:t>T(</w:t>
+      </w:r>
+      <w:proofErr w:type="gramEnd"/>
+      <w:r>
+        <w:rPr>
+          <w:rFonts w:ascii="Arial" w:hAnsi="Arial" w:cs="Arial"/>
+          <w:sz w:val="24"/>
+          <w:szCs w:val="24"/>
+        </w:rPr>
+        <w:t>n*2 + n *2 + n* 2 + n + n x n x (1 + 1 + n + n + 1)).</w:t>
+      </w:r>
+    </w:p>
+    <w:p>
+      <w:pPr>
+        <w:rPr>
+          <w:rFonts w:ascii="Arial" w:hAnsi="Arial" w:cs="Arial"/>
+          <w:sz w:val="24"/>
+          <w:szCs w:val="24"/>
+        </w:rPr>
+      </w:pPr>
+      <w:r>
+        <w:rPr>
+          <w:rFonts w:ascii="Arial" w:hAnsi="Arial" w:cs="Arial"/>
+          <w:sz w:val="24"/>
+          <w:szCs w:val="24"/>
+        </w:rPr>
+        <w:t xml:space="preserve">Après simplification, nous avons un temps en </w:t>
+      </w:r>
+      <w:proofErr w:type="gramStart"/>
+      <w:r>
+        <w:rPr>
+          <w:rFonts w:ascii="Arial" w:hAnsi="Arial" w:cs="Arial"/>
+          <w:sz w:val="24"/>
+          <w:szCs w:val="24"/>
+        </w:rPr>
+        <w:t>T(</w:t>
+      </w:r>
+      <w:proofErr w:type="gramEnd"/>
+      <w:r>
+        <w:rPr>
+          <w:rFonts w:ascii="Arial" w:hAnsi="Arial" w:cs="Arial"/>
+          <w:sz w:val="24"/>
+          <w:szCs w:val="24"/>
+        </w:rPr>
+        <w:t>6n*2 + 2n*3 + n).</w:t>
       </w:r>
     </w:p>
     <w:p>
@@ -10050,7 +10324,7 @@
       <w:pPr>
         <w:pStyle w:val="Titre2"/>
       </w:pPr>
-      <w:bookmarkStart w:id="10" w:name="_Toc103528687"/>
+      <w:bookmarkStart w:id="10" w:name="_Toc103684919"/>
       <w:r>
         <w:t>2.2</w:t>
       </w:r>
@@ -10216,6 +10490,7 @@
         </w:rPr>
         <w:t xml:space="preserve">en </w:t>
       </w:r>
+      <w:proofErr w:type="gramStart"/>
       <w:r>
         <w:rPr>
           <w:rFonts w:ascii="Arial" w:hAnsi="Arial" w:cs="Arial"/>
@@ -10234,6 +10509,7 @@
         <w:t>fxml</w:t>
       </w:r>
       <w:proofErr w:type="spellEnd"/>
+      <w:proofErr w:type="gramEnd"/>
       <w:r>
         <w:rPr>
           <w:rFonts w:ascii="Arial" w:hAnsi="Arial" w:cs="Arial"/>
@@ -10268,7 +10544,7 @@
       <w:pPr>
         <w:pStyle w:val="Titre3"/>
       </w:pPr>
-      <w:bookmarkStart w:id="11" w:name="_Toc103528688"/>
+      <w:bookmarkStart w:id="11" w:name="_Toc103684920"/>
       <w:r>
         <w:t>Controller</w:t>
       </w:r>
@@ -10344,7 +10620,7 @@
       <w:pPr>
         <w:pStyle w:val="Titre3"/>
       </w:pPr>
-      <w:bookmarkStart w:id="12" w:name="_Toc103528689"/>
+      <w:bookmarkStart w:id="12" w:name="_Toc103684921"/>
       <w:r>
         <w:t>Main</w:t>
       </w:r>
@@ -10454,7 +10730,7 @@
       <w:pPr>
         <w:pStyle w:val="Titre2"/>
       </w:pPr>
-      <w:bookmarkStart w:id="13" w:name="_Toc103528690"/>
+      <w:bookmarkStart w:id="13" w:name="_Toc103684922"/>
       <w:r>
         <w:t>2.3</w:t>
       </w:r>
@@ -10549,7 +10825,7 @@
       <w:r>
         <w:tab/>
       </w:r>
-      <w:bookmarkStart w:id="14" w:name="_Toc103528691"/>
+      <w:bookmarkStart w:id="14" w:name="_Toc103684923"/>
       <w:r>
         <w:t>User</w:t>
       </w:r>
@@ -10626,7 +10902,7 @@
       <w:r>
         <w:tab/>
       </w:r>
-      <w:bookmarkStart w:id="15" w:name="_Toc103528692"/>
+      <w:bookmarkStart w:id="15" w:name="_Toc103684924"/>
       <w:r>
         <w:t>Info</w:t>
       </w:r>
@@ -10707,7 +10983,7 @@
         <w:lastRenderedPageBreak/>
         <w:tab/>
       </w:r>
-      <w:bookmarkStart w:id="16" w:name="_Toc103528693"/>
+      <w:bookmarkStart w:id="16" w:name="_Toc103684925"/>
       <w:proofErr w:type="spellStart"/>
       <w:r>
         <w:t>Level</w:t>
@@ -10783,7 +11059,7 @@
       <w:r>
         <w:tab/>
       </w:r>
-      <w:bookmarkStart w:id="17" w:name="_Toc103528694"/>
+      <w:bookmarkStart w:id="17" w:name="_Toc103684926"/>
       <w:r>
         <w:t>Score</w:t>
       </w:r>
@@ -10807,7 +11083,25 @@
           <w:sz w:val="24"/>
           <w:szCs w:val="24"/>
         </w:rPr>
-        <w:t>Le score va permettre aux joueurs de savoir si ils finissent rapidement les niveaux ou non.</w:t>
+        <w:t xml:space="preserve">Le score va permettre aux joueurs de savoir </w:t>
+      </w:r>
+      <w:proofErr w:type="gramStart"/>
+      <w:r>
+        <w:rPr>
+          <w:rFonts w:ascii="Arial" w:hAnsi="Arial" w:cs="Arial"/>
+          <w:sz w:val="24"/>
+          <w:szCs w:val="24"/>
+        </w:rPr>
+        <w:t>si ils</w:t>
+      </w:r>
+      <w:proofErr w:type="gramEnd"/>
+      <w:r>
+        <w:rPr>
+          <w:rFonts w:ascii="Arial" w:hAnsi="Arial" w:cs="Arial"/>
+          <w:sz w:val="24"/>
+          <w:szCs w:val="24"/>
+        </w:rPr>
+        <w:t xml:space="preserve"> finissent rapidement les niveaux ou non.</w:t>
       </w:r>
       <w:r>
         <w:rPr>
@@ -10951,7 +11245,16 @@
           <w:sz w:val="24"/>
           <w:szCs w:val="24"/>
         </w:rPr>
-        <w:t>. Même s</w:t>
+        <w:t xml:space="preserve">. Même </w:t>
+      </w:r>
+      <w:proofErr w:type="gramStart"/>
+      <w:r>
+        <w:rPr>
+          <w:rFonts w:ascii="Arial" w:hAnsi="Arial" w:cs="Arial"/>
+          <w:sz w:val="24"/>
+          <w:szCs w:val="24"/>
+        </w:rPr>
+        <w:t>s</w:t>
       </w:r>
       <w:r>
         <w:rPr>
@@ -10967,7 +11270,34 @@
           <w:sz w:val="24"/>
           <w:szCs w:val="24"/>
         </w:rPr>
-        <w:t xml:space="preserve">ils mettent pause cela n'arrête pas le chrono pour éviter la triche. Et si ils quittent une partie en cours </w:t>
+        <w:t>ils</w:t>
+      </w:r>
+      <w:proofErr w:type="gramEnd"/>
+      <w:r>
+        <w:rPr>
+          <w:rFonts w:ascii="Arial" w:hAnsi="Arial" w:cs="Arial"/>
+          <w:sz w:val="24"/>
+          <w:szCs w:val="24"/>
+        </w:rPr>
+        <w:t xml:space="preserve"> mettent pause cela n'arrête pas le chrono pour éviter la triche. Et </w:t>
+      </w:r>
+      <w:proofErr w:type="gramStart"/>
+      <w:r>
+        <w:rPr>
+          <w:rFonts w:ascii="Arial" w:hAnsi="Arial" w:cs="Arial"/>
+          <w:sz w:val="24"/>
+          <w:szCs w:val="24"/>
+        </w:rPr>
+        <w:t>si ils</w:t>
+      </w:r>
+      <w:proofErr w:type="gramEnd"/>
+      <w:r>
+        <w:rPr>
+          <w:rFonts w:ascii="Arial" w:hAnsi="Arial" w:cs="Arial"/>
+          <w:sz w:val="24"/>
+          <w:szCs w:val="24"/>
+        </w:rPr>
+        <w:t xml:space="preserve"> quittent une partie en cours </w:t>
       </w:r>
       <w:r>
         <w:rPr>
@@ -10993,7 +11323,7 @@
       <w:r>
         <w:tab/>
       </w:r>
-      <w:bookmarkStart w:id="18" w:name="_Toc103528695"/>
+      <w:bookmarkStart w:id="18" w:name="_Toc103684927"/>
       <w:r>
         <w:t>Save</w:t>
       </w:r>
@@ -11110,17 +11440,22 @@
       <w:pPr>
         <w:pStyle w:val="Titre3"/>
       </w:pPr>
-      <w:bookmarkStart w:id="19" w:name="_Toc103528696"/>
+      <w:bookmarkStart w:id="19" w:name="_Toc103684928"/>
       <w:r>
         <w:t xml:space="preserve">Le lien entre le Model et </w:t>
       </w:r>
       <w:proofErr w:type="spellStart"/>
+      <w:proofErr w:type="gramStart"/>
       <w:r>
         <w:t>View</w:t>
       </w:r>
       <w:proofErr w:type="spellEnd"/>
       <w:r>
-        <w:t>(Game)</w:t>
+        <w:t>(</w:t>
+      </w:r>
+      <w:proofErr w:type="gramEnd"/>
+      <w:r>
+        <w:t>Game)</w:t>
       </w:r>
       <w:bookmarkEnd w:id="19"/>
     </w:p>
@@ -11193,7 +11528,7 @@
       <w:pPr>
         <w:pStyle w:val="Titre2"/>
       </w:pPr>
-      <w:bookmarkStart w:id="20" w:name="_Toc103528697"/>
+      <w:bookmarkStart w:id="20" w:name="_Toc103684929"/>
       <w:r>
         <w:t>2.4</w:t>
       </w:r>
@@ -12018,7 +12353,7 @@
       <w:pPr>
         <w:pStyle w:val="Titre1"/>
       </w:pPr>
-      <w:bookmarkStart w:id="21" w:name="_Toc103528698"/>
+      <w:bookmarkStart w:id="21" w:name="_Toc103684930"/>
       <w:r>
         <w:t>3</w:t>
       </w:r>
@@ -12309,7 +12644,7 @@
       <w:pPr>
         <w:pStyle w:val="Titre1"/>
       </w:pPr>
-      <w:bookmarkStart w:id="22" w:name="_Toc103528699"/>
+      <w:bookmarkStart w:id="22" w:name="_Toc103684931"/>
       <w:r>
         <w:t>4</w:t>
       </w:r>
@@ -12337,7 +12672,7 @@
       <w:r>
         <w:tab/>
       </w:r>
-      <w:bookmarkStart w:id="23" w:name="_Toc103528700"/>
+      <w:bookmarkStart w:id="23" w:name="_Toc103684932"/>
       <w:r>
         <w:t>En commun</w:t>
       </w:r>
@@ -12466,7 +12801,7 @@
         <w:lastRenderedPageBreak/>
         <w:tab/>
       </w:r>
-      <w:bookmarkStart w:id="24" w:name="_Toc103528701"/>
+      <w:bookmarkStart w:id="24" w:name="_Toc103684933"/>
       <w:r>
         <w:t>Julien</w:t>
       </w:r>
@@ -12659,7 +12994,7 @@
       <w:r>
         <w:tab/>
       </w:r>
-      <w:bookmarkStart w:id="25" w:name="_Toc103528702"/>
+      <w:bookmarkStart w:id="25" w:name="_Toc103684934"/>
       <w:r>
         <w:t>Romain</w:t>
       </w:r>
@@ -12725,6 +13060,7 @@
         <w:t xml:space="preserve"> et mettre en commun l’interface graphique avec le code de Julien. J’avais déjà pratiqué du GUI en python, mais jamais en java. Donc, pour mes premières fois, j’ai </w:t>
       </w:r>
       <w:proofErr w:type="spellStart"/>
+      <w:proofErr w:type="gramStart"/>
       <w:r>
         <w:rPr>
           <w:rFonts w:ascii="Arial" w:hAnsi="Arial" w:cs="Arial"/>
@@ -12734,6 +13070,7 @@
         <w:t>du</w:t>
       </w:r>
       <w:proofErr w:type="spellEnd"/>
+      <w:proofErr w:type="gramEnd"/>
       <w:r>
         <w:rPr>
           <w:rFonts w:ascii="Arial" w:hAnsi="Arial" w:cs="Arial"/>
@@ -12866,14 +13203,32 @@
           <w:sz w:val="24"/>
           <w:szCs w:val="24"/>
         </w:rPr>
-        <w:t xml:space="preserve"> Pane. Mais suite à une réunion, nous avons trouvé la solution.</w:t>
+        <w:t xml:space="preserve"> Pane. Mais </w:t>
+      </w:r>
+      <w:proofErr w:type="gramStart"/>
+      <w:r>
+        <w:rPr>
+          <w:rFonts w:ascii="Arial" w:hAnsi="Arial" w:cs="Arial"/>
+          <w:sz w:val="24"/>
+          <w:szCs w:val="24"/>
+        </w:rPr>
+        <w:t>suite à une</w:t>
+      </w:r>
+      <w:proofErr w:type="gramEnd"/>
+      <w:r>
+        <w:rPr>
+          <w:rFonts w:ascii="Arial" w:hAnsi="Arial" w:cs="Arial"/>
+          <w:sz w:val="24"/>
+          <w:szCs w:val="24"/>
+        </w:rPr>
+        <w:t xml:space="preserve"> réunion, nous avons trouvé la solution.</w:t>
       </w:r>
     </w:p>
     <w:p>
       <w:pPr>
         <w:pStyle w:val="Titre1"/>
       </w:pPr>
-      <w:bookmarkStart w:id="26" w:name="_Toc103528703"/>
+      <w:bookmarkStart w:id="26" w:name="_Toc103684935"/>
       <w:r>
         <w:t>5</w:t>
       </w:r>
@@ -12893,7 +13248,7 @@
       <w:r>
         <w:tab/>
       </w:r>
-      <w:bookmarkStart w:id="27" w:name="_Toc103528704"/>
+      <w:bookmarkStart w:id="27" w:name="_Toc103684936"/>
       <w:r>
         <w:t>Points forts</w:t>
       </w:r>
@@ -13235,7 +13590,7 @@
         <w:lastRenderedPageBreak/>
         <w:tab/>
       </w:r>
-      <w:bookmarkStart w:id="28" w:name="_Toc103528705"/>
+      <w:bookmarkStart w:id="28" w:name="_Toc103684937"/>
       <w:r>
         <w:t>Points faibles</w:t>
       </w:r>
@@ -13369,7 +13724,7 @@
       <w:pPr>
         <w:pStyle w:val="Titre1"/>
       </w:pPr>
-      <w:bookmarkStart w:id="29" w:name="_Toc103528706"/>
+      <w:bookmarkStart w:id="29" w:name="_Toc103684938"/>
       <w:r>
         <w:t>6</w:t>
       </w:r>
@@ -13564,7 +13919,7 @@
       <w:pPr>
         <w:pStyle w:val="Titre1"/>
       </w:pPr>
-      <w:bookmarkStart w:id="30" w:name="_Toc103528707"/>
+      <w:bookmarkStart w:id="30" w:name="_Toc103684939"/>
       <w:r>
         <w:t>7</w:t>
       </w:r>
@@ -13581,64 +13936,190 @@
       <w:pPr>
         <w:rPr>
           <w:rFonts w:ascii="Arial" w:hAnsi="Arial" w:cs="Arial"/>
-          <w:sz w:val="24"/>
-          <w:szCs w:val="24"/>
-        </w:rPr>
-      </w:pPr>
-      <w:r>
-        <w:tab/>
-      </w:r>
-      <w:r>
-        <w:rPr>
-          <w:rFonts w:ascii="Arial" w:hAnsi="Arial" w:cs="Arial"/>
-          <w:sz w:val="24"/>
-          <w:szCs w:val="24"/>
-        </w:rPr>
-        <w:t>Quand on lance l’application, le jeu nous demande un nom pour se connecter avec un pseudo. Après avoir cliqué sur le bouton connexion le menu s’ouvre</w:t>
-      </w:r>
-      <w:r>
-        <w:rPr>
-          <w:rFonts w:ascii="Arial" w:hAnsi="Arial" w:cs="Arial"/>
-          <w:sz w:val="24"/>
-          <w:szCs w:val="24"/>
-        </w:rPr>
-        <w:t>.</w:t>
-      </w:r>
-      <w:r>
-        <w:rPr>
-          <w:rFonts w:ascii="Arial" w:hAnsi="Arial" w:cs="Arial"/>
+          <w:sz w:val="28"/>
+          <w:szCs w:val="28"/>
+        </w:rPr>
+      </w:pPr>
+      <w:r>
+        <w:tab/>
+      </w:r>
+      <w:r>
+        <w:rPr>
+          <w:sz w:val="24"/>
+          <w:szCs w:val="24"/>
+        </w:rPr>
+        <w:t xml:space="preserve">Pour lancer l'application sur votre ordinateur, il vous faudra java 17 d'installé sur votre ordinateur. </w:t>
+      </w:r>
+      <w:proofErr w:type="spellStart"/>
+      <w:r>
+        <w:rPr>
+          <w:sz w:val="24"/>
+          <w:szCs w:val="24"/>
+        </w:rPr>
+        <w:t>Gradle</w:t>
+      </w:r>
+      <w:proofErr w:type="spellEnd"/>
+      <w:r>
+        <w:rPr>
+          <w:sz w:val="24"/>
+          <w:szCs w:val="24"/>
+        </w:rPr>
+        <w:t xml:space="preserve"> est obligatoire aussi. Quand ceci est fait, tapez les commandes : </w:t>
+      </w:r>
+      <w:proofErr w:type="spellStart"/>
+      <w:r>
+        <w:rPr>
+          <w:sz w:val="24"/>
+          <w:szCs w:val="24"/>
+        </w:rPr>
+        <w:t>gradle</w:t>
+      </w:r>
+      <w:proofErr w:type="spellEnd"/>
+      <w:r>
+        <w:rPr>
+          <w:sz w:val="24"/>
+          <w:szCs w:val="24"/>
+        </w:rPr>
+        <w:t xml:space="preserve"> clean, </w:t>
+      </w:r>
+      <w:proofErr w:type="spellStart"/>
+      <w:r>
+        <w:rPr>
+          <w:sz w:val="24"/>
+          <w:szCs w:val="24"/>
+        </w:rPr>
+        <w:t>gradle</w:t>
+      </w:r>
+      <w:proofErr w:type="spellEnd"/>
+      <w:r>
+        <w:rPr>
           <w:sz w:val="24"/>
           <w:szCs w:val="24"/>
         </w:rPr>
         <w:t xml:space="preserve"> </w:t>
       </w:r>
-      <w:r>
-        <w:rPr>
-          <w:rFonts w:ascii="Arial" w:hAnsi="Arial" w:cs="Arial"/>
-          <w:sz w:val="24"/>
-          <w:szCs w:val="24"/>
-        </w:rPr>
-        <w:t>On y</w:t>
-      </w:r>
-      <w:r>
-        <w:rPr>
-          <w:rFonts w:ascii="Arial" w:hAnsi="Arial" w:cs="Arial"/>
-          <w:sz w:val="24"/>
-          <w:szCs w:val="24"/>
-        </w:rPr>
-        <w:t xml:space="preserve"> retrouve </w:t>
-      </w:r>
-      <w:r>
-        <w:rPr>
-          <w:rFonts w:ascii="Arial" w:hAnsi="Arial" w:cs="Arial"/>
-          <w:sz w:val="24"/>
-          <w:szCs w:val="24"/>
-        </w:rPr>
-        <w:t>un bouton</w:t>
-      </w:r>
-      <w:r>
-        <w:rPr>
-          <w:rFonts w:ascii="Arial" w:hAnsi="Arial" w:cs="Arial"/>
+      <w:proofErr w:type="spellStart"/>
+      <w:r>
+        <w:rPr>
+          <w:sz w:val="24"/>
+          <w:szCs w:val="24"/>
+        </w:rPr>
+        <w:t>Build</w:t>
+      </w:r>
+      <w:proofErr w:type="spellEnd"/>
+      <w:r>
+        <w:rPr>
+          <w:sz w:val="24"/>
+          <w:szCs w:val="24"/>
+        </w:rPr>
+        <w:t xml:space="preserve"> et </w:t>
+      </w:r>
+      <w:proofErr w:type="spellStart"/>
+      <w:r>
+        <w:rPr>
+          <w:sz w:val="24"/>
+          <w:szCs w:val="24"/>
+        </w:rPr>
+        <w:t>gradle</w:t>
+      </w:r>
+      <w:proofErr w:type="spellEnd"/>
+      <w:r>
+        <w:rPr>
+          <w:sz w:val="24"/>
+          <w:szCs w:val="24"/>
+        </w:rPr>
+        <w:t xml:space="preserve"> run. Quand on lance l’application, le jeu nous demande un nom pour se connecter avec un pseudo. Après avoir cliqué sur le bouton connexion le menu s’ouvre, il y a un bouton </w:t>
+      </w:r>
+      <w:proofErr w:type="spellStart"/>
+      <w:r>
+        <w:rPr>
+          <w:sz w:val="24"/>
+          <w:szCs w:val="24"/>
+        </w:rPr>
+        <w:t>play</w:t>
+      </w:r>
+      <w:proofErr w:type="spellEnd"/>
+      <w:r>
+        <w:rPr>
+          <w:sz w:val="24"/>
+          <w:szCs w:val="24"/>
+        </w:rPr>
+        <w:t xml:space="preserve">, settings, exit et score. Le bouton </w:t>
+      </w:r>
+      <w:proofErr w:type="spellStart"/>
+      <w:r>
+        <w:rPr>
+          <w:sz w:val="24"/>
+          <w:szCs w:val="24"/>
+        </w:rPr>
+        <w:t>play</w:t>
+      </w:r>
+      <w:proofErr w:type="spellEnd"/>
+      <w:r>
+        <w:rPr>
+          <w:sz w:val="24"/>
+          <w:szCs w:val="24"/>
+        </w:rPr>
+        <w:t xml:space="preserve"> amène vers le menu </w:t>
+      </w:r>
+      <w:proofErr w:type="spellStart"/>
+      <w:r>
+        <w:rPr>
+          <w:sz w:val="24"/>
+          <w:szCs w:val="24"/>
+        </w:rPr>
+        <w:t>let’s</w:t>
+      </w:r>
+      <w:proofErr w:type="spellEnd"/>
+      <w:r>
+        <w:rPr>
+          <w:sz w:val="24"/>
+          <w:szCs w:val="24"/>
+        </w:rPr>
+        <w:t xml:space="preserve"> </w:t>
+      </w:r>
+      <w:proofErr w:type="spellStart"/>
+      <w:r>
+        <w:rPr>
+          <w:sz w:val="24"/>
+          <w:szCs w:val="24"/>
+        </w:rPr>
+        <w:t>play</w:t>
+      </w:r>
+      <w:proofErr w:type="spellEnd"/>
+      <w:r>
+        <w:rPr>
+          <w:sz w:val="24"/>
+          <w:szCs w:val="24"/>
+        </w:rPr>
+        <w:t xml:space="preserve"> qui permet de choisir une nouvelle partie ou de reprendre une partie ou de choisir un niveau directement, </w:t>
+      </w:r>
+      <w:proofErr w:type="gramStart"/>
+      <w:r>
+        <w:rPr>
+          <w:sz w:val="24"/>
+          <w:szCs w:val="24"/>
+        </w:rPr>
+        <w:t>si il</w:t>
+      </w:r>
+      <w:proofErr w:type="gramEnd"/>
+      <w:r>
+        <w:rPr>
+          <w:sz w:val="24"/>
+          <w:szCs w:val="24"/>
+        </w:rPr>
+        <w:t xml:space="preserve"> est débloqué. Pour le menu </w:t>
+      </w:r>
+      <w:proofErr w:type="gramStart"/>
+      <w:r>
+        <w:rPr>
+          <w:sz w:val="24"/>
+          <w:szCs w:val="24"/>
+        </w:rPr>
+        <w:t>settings</w:t>
+      </w:r>
+      <w:r>
+        <w:rPr>
           <w:sz w:val="24"/>
           <w:szCs w:val="24"/>
         </w:rPr>
@@ -13646,7 +14127,73 @@
       </w:r>
       <w:r>
         <w:rPr>
-          <w:rFonts w:ascii="Arial" w:hAnsi="Arial" w:cs="Arial"/>
+          <w:sz w:val="24"/>
+          <w:szCs w:val="24"/>
+        </w:rPr>
+        <w:t xml:space="preserve"> il</w:t>
+      </w:r>
+      <w:proofErr w:type="gramEnd"/>
+      <w:r>
+        <w:rPr>
+          <w:sz w:val="24"/>
+          <w:szCs w:val="24"/>
+        </w:rPr>
+        <w:t xml:space="preserve"> y a un bouton Music et No music pour mettre de la musique ou non. Et il y a des explications pour les touches du jeu. Ensuite le bouton Exit permet de fermer l’application et le bouton score ouvre le menu score avec un bouton </w:t>
+      </w:r>
+      <w:proofErr w:type="spellStart"/>
+      <w:r>
+        <w:rPr>
+          <w:sz w:val="24"/>
+          <w:szCs w:val="24"/>
+        </w:rPr>
+        <w:t>load</w:t>
+      </w:r>
+      <w:proofErr w:type="spellEnd"/>
+      <w:r>
+        <w:rPr>
+          <w:sz w:val="24"/>
+          <w:szCs w:val="24"/>
+        </w:rPr>
+        <w:t xml:space="preserve"> score pour afficher les scores des joueurs. Quand une partie est lancée, il y a </w:t>
+      </w:r>
+      <w:r>
+        <w:rPr>
+          <w:sz w:val="24"/>
+          <w:szCs w:val="24"/>
+        </w:rPr>
+        <w:t>9</w:t>
+      </w:r>
+      <w:r>
+        <w:rPr>
+          <w:sz w:val="24"/>
+          <w:szCs w:val="24"/>
+        </w:rPr>
+        <w:t xml:space="preserve"> niveaux à réussir pour finir le jeu. Pour jouer, c'est très simple il suffit de déplacer baba avec les flèches directionnelles du clavier. Si vous êtes bloqué ou mort, vous pouvez appuyer sur la barre espace pour recommenc</w:t>
+      </w:r>
+      <w:r>
+        <w:rPr>
+          <w:sz w:val="24"/>
+          <w:szCs w:val="24"/>
+        </w:rPr>
+        <w:t>er</w:t>
+      </w:r>
+      <w:r>
+        <w:rPr>
+          <w:sz w:val="24"/>
+          <w:szCs w:val="24"/>
+        </w:rPr>
+        <w:t xml:space="preserve"> le niveau. Il y a aussi un menu pause pour quitter que vous accédez avec la touche </w:t>
+      </w:r>
+      <w:proofErr w:type="gramStart"/>
+      <w:r>
+        <w:rPr>
+          <w:sz w:val="24"/>
+          <w:szCs w:val="24"/>
+        </w:rPr>
+        <w:t>escape</w:t>
+      </w:r>
+      <w:r>
+        <w:rPr>
           <w:sz w:val="24"/>
           <w:szCs w:val="24"/>
         </w:rPr>
@@ -13654,508 +14201,103 @@
       </w:r>
       <w:r>
         <w:rPr>
-          <w:rFonts w:ascii="Arial" w:hAnsi="Arial" w:cs="Arial"/>
-          <w:sz w:val="24"/>
-          <w:szCs w:val="24"/>
-        </w:rPr>
-        <w:t>« </w:t>
-      </w:r>
-      <w:proofErr w:type="spellStart"/>
-      <w:r>
-        <w:rPr>
-          <w:rFonts w:ascii="Arial" w:hAnsi="Arial" w:cs="Arial"/>
-          <w:sz w:val="24"/>
-          <w:szCs w:val="24"/>
-        </w:rPr>
-        <w:t>play</w:t>
-      </w:r>
-      <w:proofErr w:type="spellEnd"/>
-      <w:r>
-        <w:rPr>
-          <w:rFonts w:ascii="Arial" w:hAnsi="Arial" w:cs="Arial"/>
-          <w:sz w:val="24"/>
-          <w:szCs w:val="24"/>
-        </w:rPr>
-        <w:t> »</w:t>
-      </w:r>
-      <w:r>
-        <w:rPr>
-          <w:rFonts w:ascii="Arial" w:hAnsi="Arial" w:cs="Arial"/>
-          <w:sz w:val="24"/>
-          <w:szCs w:val="24"/>
-        </w:rPr>
-        <w:t xml:space="preserve">, </w:t>
-      </w:r>
-      <w:r>
-        <w:rPr>
-          <w:rFonts w:ascii="Arial" w:hAnsi="Arial" w:cs="Arial"/>
-          <w:sz w:val="24"/>
-          <w:szCs w:val="24"/>
-        </w:rPr>
-        <w:t>« </w:t>
-      </w:r>
-      <w:r>
-        <w:rPr>
-          <w:rFonts w:ascii="Arial" w:hAnsi="Arial" w:cs="Arial"/>
-          <w:sz w:val="24"/>
-          <w:szCs w:val="24"/>
-        </w:rPr>
-        <w:t>settings</w:t>
-      </w:r>
-      <w:r>
-        <w:rPr>
-          <w:rFonts w:ascii="Arial" w:hAnsi="Arial" w:cs="Arial"/>
-          <w:sz w:val="24"/>
-          <w:szCs w:val="24"/>
-        </w:rPr>
-        <w:t> »</w:t>
-      </w:r>
-      <w:r>
-        <w:rPr>
-          <w:rFonts w:ascii="Arial" w:hAnsi="Arial" w:cs="Arial"/>
-          <w:sz w:val="24"/>
-          <w:szCs w:val="24"/>
-        </w:rPr>
-        <w:t xml:space="preserve">, </w:t>
-      </w:r>
-      <w:r>
-        <w:rPr>
-          <w:rFonts w:ascii="Arial" w:hAnsi="Arial" w:cs="Arial"/>
-          <w:sz w:val="24"/>
-          <w:szCs w:val="24"/>
-        </w:rPr>
-        <w:t>« </w:t>
-      </w:r>
-      <w:r>
-        <w:rPr>
-          <w:rFonts w:ascii="Arial" w:hAnsi="Arial" w:cs="Arial"/>
-          <w:sz w:val="24"/>
-          <w:szCs w:val="24"/>
-        </w:rPr>
-        <w:t>exit</w:t>
-      </w:r>
-      <w:r>
-        <w:rPr>
-          <w:rFonts w:ascii="Arial" w:hAnsi="Arial" w:cs="Arial"/>
-          <w:sz w:val="24"/>
-          <w:szCs w:val="24"/>
-        </w:rPr>
-        <w:t> »</w:t>
-      </w:r>
-      <w:r>
-        <w:rPr>
-          <w:rFonts w:ascii="Arial" w:hAnsi="Arial" w:cs="Arial"/>
-          <w:sz w:val="24"/>
-          <w:szCs w:val="24"/>
-        </w:rPr>
-        <w:t xml:space="preserve"> et </w:t>
-      </w:r>
-      <w:r>
-        <w:rPr>
-          <w:rFonts w:ascii="Arial" w:hAnsi="Arial" w:cs="Arial"/>
-          <w:sz w:val="24"/>
-          <w:szCs w:val="24"/>
-        </w:rPr>
-        <w:t>« </w:t>
-      </w:r>
-      <w:r>
-        <w:rPr>
-          <w:rFonts w:ascii="Arial" w:hAnsi="Arial" w:cs="Arial"/>
-          <w:sz w:val="24"/>
-          <w:szCs w:val="24"/>
-        </w:rPr>
-        <w:t>score</w:t>
-      </w:r>
-      <w:r>
-        <w:rPr>
-          <w:rFonts w:ascii="Arial" w:hAnsi="Arial" w:cs="Arial"/>
-          <w:sz w:val="24"/>
-          <w:szCs w:val="24"/>
-        </w:rPr>
-        <w:t> »</w:t>
-      </w:r>
-      <w:r>
-        <w:rPr>
-          <w:rFonts w:ascii="Arial" w:hAnsi="Arial" w:cs="Arial"/>
-          <w:sz w:val="24"/>
-          <w:szCs w:val="24"/>
-        </w:rPr>
-        <w:t xml:space="preserve">. Le bouton </w:t>
-      </w:r>
-      <w:r>
-        <w:rPr>
-          <w:rFonts w:ascii="Arial" w:hAnsi="Arial" w:cs="Arial"/>
-          <w:sz w:val="24"/>
-          <w:szCs w:val="24"/>
-        </w:rPr>
-        <w:t>« </w:t>
-      </w:r>
-      <w:proofErr w:type="spellStart"/>
-      <w:r>
-        <w:rPr>
-          <w:rFonts w:ascii="Arial" w:hAnsi="Arial" w:cs="Arial"/>
-          <w:sz w:val="24"/>
-          <w:szCs w:val="24"/>
-        </w:rPr>
-        <w:t>play</w:t>
-      </w:r>
-      <w:proofErr w:type="spellEnd"/>
-      <w:r>
-        <w:rPr>
-          <w:rFonts w:ascii="Arial" w:hAnsi="Arial" w:cs="Arial"/>
-          <w:sz w:val="24"/>
-          <w:szCs w:val="24"/>
-        </w:rPr>
-        <w:t> »</w:t>
-      </w:r>
-      <w:r>
-        <w:rPr>
-          <w:rFonts w:ascii="Arial" w:hAnsi="Arial" w:cs="Arial"/>
-          <w:sz w:val="24"/>
-          <w:szCs w:val="24"/>
-        </w:rPr>
-        <w:t xml:space="preserve"> amène vers le menu </w:t>
-      </w:r>
-      <w:proofErr w:type="spellStart"/>
-      <w:r>
-        <w:rPr>
-          <w:rFonts w:ascii="Arial" w:hAnsi="Arial" w:cs="Arial"/>
-          <w:sz w:val="24"/>
-          <w:szCs w:val="24"/>
-        </w:rPr>
-        <w:t>let’s</w:t>
-      </w:r>
-      <w:proofErr w:type="spellEnd"/>
-      <w:r>
-        <w:rPr>
-          <w:rFonts w:ascii="Arial" w:hAnsi="Arial" w:cs="Arial"/>
-          <w:sz w:val="24"/>
-          <w:szCs w:val="24"/>
-        </w:rPr>
+          <w:sz w:val="24"/>
+          <w:szCs w:val="24"/>
+        </w:rPr>
+        <w:t>.Dans</w:t>
+      </w:r>
+      <w:proofErr w:type="gramEnd"/>
+      <w:r>
+        <w:rPr>
+          <w:sz w:val="24"/>
+          <w:szCs w:val="24"/>
+        </w:rPr>
+        <w:t xml:space="preserve"> celui-ci,</w:t>
+      </w:r>
+      <w:r>
+        <w:rPr>
+          <w:sz w:val="24"/>
+          <w:szCs w:val="24"/>
+        </w:rPr>
+        <w:t xml:space="preserve"> nous avons la possibilité de</w:t>
+      </w:r>
+      <w:r>
+        <w:rPr>
+          <w:sz w:val="24"/>
+          <w:szCs w:val="24"/>
+        </w:rPr>
+        <w:t xml:space="preserve"> sauvegarder ou reprendre la partie en cours.</w:t>
+      </w:r>
+    </w:p>
+    <w:p>
+      <w:pPr>
+        <w:pStyle w:val="Titre1"/>
+      </w:pPr>
+      <w:bookmarkStart w:id="31" w:name="_Toc103684940"/>
+      <w:r>
+        <w:t>8</w:t>
+      </w:r>
+      <w:r>
         <w:t xml:space="preserve"> </w:t>
       </w:r>
-      <w:proofErr w:type="spellStart"/>
-      <w:r>
-        <w:rPr>
-          <w:rFonts w:ascii="Arial" w:hAnsi="Arial" w:cs="Arial"/>
-          <w:sz w:val="24"/>
-          <w:szCs w:val="24"/>
-        </w:rPr>
-        <w:t>play</w:t>
-      </w:r>
-      <w:proofErr w:type="spellEnd"/>
-      <w:r>
-        <w:rPr>
-          <w:rFonts w:ascii="Arial" w:hAnsi="Arial" w:cs="Arial"/>
-          <w:sz w:val="24"/>
-          <w:szCs w:val="24"/>
-        </w:rPr>
-        <w:t xml:space="preserve"> qui permet de choisir une nouvelle partie ou de reprendre une partie ou de choisir un niveau directement, si il est débloqué. Pour le menu </w:t>
-      </w:r>
-      <w:r>
-        <w:rPr>
-          <w:rFonts w:ascii="Arial" w:hAnsi="Arial" w:cs="Arial"/>
-          <w:sz w:val="24"/>
-          <w:szCs w:val="24"/>
-        </w:rPr>
-        <w:t>« </w:t>
-      </w:r>
-      <w:r>
-        <w:rPr>
-          <w:rFonts w:ascii="Arial" w:hAnsi="Arial" w:cs="Arial"/>
-          <w:sz w:val="24"/>
-          <w:szCs w:val="24"/>
-        </w:rPr>
-        <w:t>settings</w:t>
-      </w:r>
-      <w:r>
-        <w:rPr>
-          <w:rFonts w:ascii="Arial" w:hAnsi="Arial" w:cs="Arial"/>
-          <w:sz w:val="24"/>
-          <w:szCs w:val="24"/>
-        </w:rPr>
-        <w:t> »</w:t>
-      </w:r>
-      <w:r>
-        <w:rPr>
-          <w:rFonts w:ascii="Arial" w:hAnsi="Arial" w:cs="Arial"/>
-          <w:sz w:val="24"/>
-          <w:szCs w:val="24"/>
-        </w:rPr>
-        <w:t xml:space="preserve"> il y a un bouton </w:t>
-      </w:r>
-      <w:r>
-        <w:rPr>
-          <w:rFonts w:ascii="Arial" w:hAnsi="Arial" w:cs="Arial"/>
-          <w:sz w:val="24"/>
-          <w:szCs w:val="24"/>
-        </w:rPr>
-        <w:t>« </w:t>
-      </w:r>
-      <w:r>
-        <w:rPr>
-          <w:rFonts w:ascii="Arial" w:hAnsi="Arial" w:cs="Arial"/>
-          <w:sz w:val="24"/>
-          <w:szCs w:val="24"/>
-        </w:rPr>
-        <w:t>Music</w:t>
-      </w:r>
-      <w:r>
-        <w:rPr>
-          <w:rFonts w:ascii="Arial" w:hAnsi="Arial" w:cs="Arial"/>
-          <w:sz w:val="24"/>
-          <w:szCs w:val="24"/>
-        </w:rPr>
-        <w:t> »</w:t>
-      </w:r>
-      <w:r>
-        <w:rPr>
-          <w:rFonts w:ascii="Arial" w:hAnsi="Arial" w:cs="Arial"/>
-          <w:sz w:val="24"/>
-          <w:szCs w:val="24"/>
-        </w:rPr>
-        <w:t xml:space="preserve"> et </w:t>
-      </w:r>
-      <w:r>
-        <w:rPr>
-          <w:rFonts w:ascii="Arial" w:hAnsi="Arial" w:cs="Arial"/>
-          <w:sz w:val="24"/>
-          <w:szCs w:val="24"/>
-        </w:rPr>
-        <w:t>« </w:t>
-      </w:r>
-      <w:r>
-        <w:rPr>
-          <w:rFonts w:ascii="Arial" w:hAnsi="Arial" w:cs="Arial"/>
-          <w:sz w:val="24"/>
-          <w:szCs w:val="24"/>
-        </w:rPr>
-        <w:t>No music</w:t>
-      </w:r>
-      <w:r>
-        <w:rPr>
-          <w:rFonts w:ascii="Arial" w:hAnsi="Arial" w:cs="Arial"/>
-          <w:sz w:val="24"/>
-          <w:szCs w:val="24"/>
-        </w:rPr>
-        <w:t> »</w:t>
-      </w:r>
-      <w:r>
-        <w:rPr>
-          <w:rFonts w:ascii="Arial" w:hAnsi="Arial" w:cs="Arial"/>
-          <w:sz w:val="24"/>
-          <w:szCs w:val="24"/>
-        </w:rPr>
-        <w:t xml:space="preserve"> pour mettre de la musique ou non. Et il y a des explications pour les touches du jeu. Ensuite le bouton </w:t>
-      </w:r>
-      <w:r>
-        <w:rPr>
-          <w:rFonts w:ascii="Arial" w:hAnsi="Arial" w:cs="Arial"/>
-          <w:sz w:val="24"/>
-          <w:szCs w:val="24"/>
-        </w:rPr>
-        <w:t>« </w:t>
-      </w:r>
-      <w:r>
-        <w:rPr>
-          <w:rFonts w:ascii="Arial" w:hAnsi="Arial" w:cs="Arial"/>
-          <w:sz w:val="24"/>
-          <w:szCs w:val="24"/>
-        </w:rPr>
-        <w:t>Exit</w:t>
-      </w:r>
-      <w:r>
-        <w:rPr>
-          <w:rFonts w:ascii="Arial" w:hAnsi="Arial" w:cs="Arial"/>
-          <w:sz w:val="24"/>
-          <w:szCs w:val="24"/>
-        </w:rPr>
-        <w:t> »</w:t>
-      </w:r>
-      <w:r>
-        <w:rPr>
-          <w:rFonts w:ascii="Arial" w:hAnsi="Arial" w:cs="Arial"/>
-          <w:sz w:val="24"/>
-          <w:szCs w:val="24"/>
-        </w:rPr>
-        <w:t xml:space="preserve"> permet de fermer l’application et le bouton </w:t>
-      </w:r>
-      <w:r>
-        <w:rPr>
-          <w:rFonts w:ascii="Arial" w:hAnsi="Arial" w:cs="Arial"/>
-          <w:sz w:val="24"/>
-          <w:szCs w:val="24"/>
-        </w:rPr>
-        <w:t>« </w:t>
-      </w:r>
-      <w:r>
-        <w:rPr>
-          <w:rFonts w:ascii="Arial" w:hAnsi="Arial" w:cs="Arial"/>
-          <w:sz w:val="24"/>
-          <w:szCs w:val="24"/>
-        </w:rPr>
-        <w:t>score</w:t>
-      </w:r>
-      <w:r>
-        <w:rPr>
-          <w:rFonts w:ascii="Arial" w:hAnsi="Arial" w:cs="Arial"/>
-          <w:sz w:val="24"/>
-          <w:szCs w:val="24"/>
-        </w:rPr>
-        <w:t> »</w:t>
-      </w:r>
-      <w:r>
-        <w:rPr>
-          <w:rFonts w:ascii="Arial" w:hAnsi="Arial" w:cs="Arial"/>
-          <w:sz w:val="24"/>
-          <w:szCs w:val="24"/>
-        </w:rPr>
-        <w:t xml:space="preserve"> ouvre le menu score avec un bouton </w:t>
-      </w:r>
-      <w:r>
-        <w:rPr>
-          <w:rFonts w:ascii="Arial" w:hAnsi="Arial" w:cs="Arial"/>
-          <w:sz w:val="24"/>
-          <w:szCs w:val="24"/>
-        </w:rPr>
-        <w:t>« </w:t>
-      </w:r>
-      <w:proofErr w:type="spellStart"/>
-      <w:r>
-        <w:rPr>
-          <w:rFonts w:ascii="Arial" w:hAnsi="Arial" w:cs="Arial"/>
-          <w:sz w:val="24"/>
-          <w:szCs w:val="24"/>
-        </w:rPr>
-        <w:t>load</w:t>
-      </w:r>
-      <w:proofErr w:type="spellEnd"/>
-      <w:r>
-        <w:rPr>
-          <w:rFonts w:ascii="Arial" w:hAnsi="Arial" w:cs="Arial"/>
-          <w:sz w:val="24"/>
-          <w:szCs w:val="24"/>
-        </w:rPr>
-        <w:t xml:space="preserve"> score</w:t>
-      </w:r>
-      <w:r>
-        <w:rPr>
-          <w:rFonts w:ascii="Arial" w:hAnsi="Arial" w:cs="Arial"/>
-          <w:sz w:val="24"/>
-          <w:szCs w:val="24"/>
-        </w:rPr>
-        <w:t> »</w:t>
-      </w:r>
-      <w:r>
-        <w:rPr>
-          <w:rFonts w:ascii="Arial" w:hAnsi="Arial" w:cs="Arial"/>
-          <w:sz w:val="24"/>
-          <w:szCs w:val="24"/>
-        </w:rPr>
-        <w:t xml:space="preserve"> pour afficher les scores des joueurs. Quand une partie est lancée, il y a </w:t>
-      </w:r>
-      <w:r>
-        <w:rPr>
-          <w:rFonts w:ascii="Arial" w:hAnsi="Arial" w:cs="Arial"/>
-          <w:sz w:val="24"/>
-          <w:szCs w:val="24"/>
-        </w:rPr>
-        <w:t>9</w:t>
-      </w:r>
-      <w:r>
-        <w:rPr>
-          <w:rFonts w:ascii="Arial" w:hAnsi="Arial" w:cs="Arial"/>
-          <w:sz w:val="24"/>
-          <w:szCs w:val="24"/>
-        </w:rPr>
-        <w:t xml:space="preserve"> niveaux à réussir pour finir le jeu. Il y a aussi un menu pause pour quitter</w:t>
-      </w:r>
-      <w:r>
-        <w:rPr>
-          <w:rFonts w:ascii="Arial" w:hAnsi="Arial" w:cs="Arial"/>
-          <w:sz w:val="24"/>
-          <w:szCs w:val="24"/>
-        </w:rPr>
-        <w:t xml:space="preserve">, </w:t>
-      </w:r>
-      <w:r>
-        <w:rPr>
-          <w:rFonts w:ascii="Arial" w:hAnsi="Arial" w:cs="Arial"/>
-          <w:sz w:val="24"/>
-          <w:szCs w:val="24"/>
-        </w:rPr>
-        <w:t>sauvegarder ou reprendre la partie en cours.</w:t>
+      <w:r>
+        <w:t>CONCLUSION</w:t>
+      </w:r>
+      <w:bookmarkEnd w:id="31"/>
+    </w:p>
+    <w:p/>
+    <w:p>
+      <w:pPr>
+        <w:rPr>
+          <w:rFonts w:ascii="Arial" w:hAnsi="Arial" w:cs="Arial"/>
+          <w:sz w:val="24"/>
+          <w:szCs w:val="24"/>
+        </w:rPr>
+      </w:pPr>
+      <w:r>
+        <w:lastRenderedPageBreak/>
+        <w:tab/>
+      </w:r>
+      <w:r>
+        <w:rPr>
+          <w:rFonts w:ascii="Arial" w:hAnsi="Arial" w:cs="Arial"/>
+          <w:sz w:val="24"/>
+          <w:szCs w:val="24"/>
+        </w:rPr>
+        <w:t xml:space="preserve">Ce PREMIER projet de notre bachelier nous a permis de faire connaissance avec l’amour de la programmation et le gout de l’autodidactisme. Le souci de perfection s’est également manifesté par l’efficacité de nos algorithmes. Ce fut une expérience incroyable et très enrichissante où </w:t>
+      </w:r>
+      <w:r>
+        <w:rPr>
+          <w:rFonts w:ascii="Arial" w:hAnsi="Arial" w:cs="Arial"/>
+          <w:sz w:val="24"/>
+          <w:szCs w:val="24"/>
+        </w:rPr>
+        <w:t xml:space="preserve">la cohésion d’équipe était au premier plan. </w:t>
+      </w:r>
+    </w:p>
+    <w:p>
+      <w:pPr>
+        <w:rPr>
+          <w:rFonts w:ascii="Arial" w:hAnsi="Arial" w:cs="Arial"/>
+          <w:sz w:val="24"/>
+          <w:szCs w:val="24"/>
+        </w:rPr>
+      </w:pPr>
+      <w:r>
+        <w:rPr>
+          <w:rFonts w:ascii="Arial" w:hAnsi="Arial" w:cs="Arial"/>
+          <w:sz w:val="24"/>
+          <w:szCs w:val="24"/>
+        </w:rPr>
+        <w:tab/>
+        <w:t>En conclusion, c’est le premier d’une longue série de software à apparaître au sein de l’équipe Ladeuze-Eloy.</w:t>
       </w:r>
     </w:p>
     <w:p>
       <w:pPr>
         <w:pStyle w:val="Titre1"/>
       </w:pPr>
-      <w:bookmarkStart w:id="31" w:name="_Toc103528708"/>
-      <w:r>
-        <w:t>8</w:t>
-      </w:r>
-      <w:r>
-        <w:t xml:space="preserve"> </w:t>
-      </w:r>
-      <w:r>
-        <w:t>CONCLUSION</w:t>
-      </w:r>
-      <w:bookmarkEnd w:id="31"/>
-    </w:p>
-    <w:p/>
-    <w:p>
-      <w:pPr>
-        <w:rPr>
-          <w:rFonts w:ascii="Arial" w:hAnsi="Arial" w:cs="Arial"/>
-          <w:sz w:val="24"/>
-          <w:szCs w:val="24"/>
-        </w:rPr>
-      </w:pPr>
-      <w:r>
-        <w:tab/>
-      </w:r>
-      <w:r>
-        <w:rPr>
-          <w:rFonts w:ascii="Arial" w:hAnsi="Arial" w:cs="Arial"/>
-          <w:sz w:val="24"/>
-          <w:szCs w:val="24"/>
-        </w:rPr>
-        <w:t xml:space="preserve">Ce PREMIER projet de notre bachelier nous a permis de faire connaissance avec l’amour de la programmation et le gout de l’autodidactisme. Le souci de perfection s’est également manifesté par l’efficacité de nos algorithmes. Ce fut une expérience incroyable et très enrichissante où </w:t>
-      </w:r>
-      <w:r>
-        <w:rPr>
-          <w:rFonts w:ascii="Arial" w:hAnsi="Arial" w:cs="Arial"/>
-          <w:sz w:val="24"/>
-          <w:szCs w:val="24"/>
-        </w:rPr>
-        <w:t xml:space="preserve">la cohésion d’équipe était au premier plan. </w:t>
-      </w:r>
-    </w:p>
-    <w:p>
-      <w:pPr>
-        <w:rPr>
-          <w:rFonts w:ascii="Arial" w:hAnsi="Arial" w:cs="Arial"/>
-          <w:sz w:val="24"/>
-          <w:szCs w:val="24"/>
-        </w:rPr>
-      </w:pPr>
-      <w:r>
-        <w:rPr>
-          <w:rFonts w:ascii="Arial" w:hAnsi="Arial" w:cs="Arial"/>
-          <w:sz w:val="24"/>
-          <w:szCs w:val="24"/>
-        </w:rPr>
-        <w:lastRenderedPageBreak/>
-        <w:tab/>
-        <w:t>En conclusion, c’est le premier d’une longue série de software à apparaître au sein de l’équipe Ladeuze-Eloy.</w:t>
-      </w:r>
-    </w:p>
-    <w:p>
-      <w:pPr>
-        <w:pStyle w:val="Titre1"/>
-      </w:pPr>
-      <w:bookmarkStart w:id="32" w:name="_Toc103528709"/>
+      <w:bookmarkStart w:id="32" w:name="_Toc103684941"/>
       <w:r>
         <w:t>9</w:t>
       </w:r>
@@ -14402,7 +14544,7 @@
       <w:pPr>
         <w:pStyle w:val="Titre1"/>
       </w:pPr>
-      <w:bookmarkStart w:id="33" w:name="_Toc103528710"/>
+      <w:bookmarkStart w:id="33" w:name="_Toc103684942"/>
       <w:r>
         <w:t>10</w:t>
       </w:r>

</xml_diff>